<commit_message>
PEN-18 updated resume and env file.
</commit_message>
<xml_diff>
--- a/docs/Resume.docx
+++ b/docs/Resume.docx
@@ -1,6 +1,6 @@
 
 <file path=word/document.xml><?xml version="1.0" encoding="utf-8"?>
-<w:document xmlns:wpc="http://schemas.microsoft.com/office/word/2010/wordprocessingCanvas" xmlns:cx="http://schemas.microsoft.com/office/drawing/2014/chartex" xmlns:cx1="http://schemas.microsoft.com/office/drawing/2015/9/8/chartex" xmlns:cx2="http://schemas.microsoft.com/office/drawing/2015/10/21/chartex" xmlns:cx3="http://schemas.microsoft.com/office/drawing/2016/5/9/chartex" xmlns:cx4="http://schemas.microsoft.com/office/drawing/2016/5/10/chartex" xmlns:cx5="http://schemas.microsoft.com/office/drawing/2016/5/11/chartex" xmlns:cx6="http://schemas.microsoft.com/office/drawing/2016/5/12/chartex" xmlns:cx7="http://schemas.microsoft.com/office/drawing/2016/5/13/chartex" xmlns:cx8="http://schemas.microsoft.com/office/drawing/2016/5/14/chartex" xmlns:mc="http://schemas.openxmlformats.org/markup-compatibility/2006" xmlns:aink="http://schemas.microsoft.com/office/drawing/2016/ink" xmlns:am3d="http://schemas.microsoft.com/office/drawing/2017/model3d" xmlns:o="urn:schemas-microsoft-com:office:office" xmlns:r="http://schemas.openxmlformats.org/officeDocument/2006/relationships" xmlns:m="http://schemas.openxmlformats.org/officeDocument/2006/math" xmlns:v="urn:schemas-microsoft-com:vml" xmlns:wp14="http://schemas.microsoft.com/office/word/2010/wordprocessingDrawing" xmlns:wp="http://schemas.openxmlformats.org/drawingml/2006/wordprocessingDrawing" xmlns:w10="urn:schemas-microsoft-com:office:word" xmlns:w="http://schemas.openxmlformats.org/wordprocessingml/2006/main" xmlns:w14="http://schemas.microsoft.com/office/word/2010/wordml" xmlns:w15="http://schemas.microsoft.com/office/word/2012/wordml" xmlns:w16cid="http://schemas.microsoft.com/office/word/2016/wordml/cid" xmlns:w16se="http://schemas.microsoft.com/office/word/2015/wordml/symex" xmlns:wpg="http://schemas.microsoft.com/office/word/2010/wordprocessingGroup" xmlns:wpi="http://schemas.microsoft.com/office/word/2010/wordprocessingInk" xmlns:wne="http://schemas.microsoft.com/office/word/2006/wordml" xmlns:wps="http://schemas.microsoft.com/office/word/2010/wordprocessingShape" mc:Ignorable="w14 w15 w16se w16cid wp14">
+<w:document xmlns:wpc="http://schemas.microsoft.com/office/word/2010/wordprocessingCanvas" xmlns:cx="http://schemas.microsoft.com/office/drawing/2014/chartex" xmlns:cx1="http://schemas.microsoft.com/office/drawing/2015/9/8/chartex" xmlns:cx2="http://schemas.microsoft.com/office/drawing/2015/10/21/chartex" xmlns:cx3="http://schemas.microsoft.com/office/drawing/2016/5/9/chartex" xmlns:cx4="http://schemas.microsoft.com/office/drawing/2016/5/10/chartex" xmlns:cx5="http://schemas.microsoft.com/office/drawing/2016/5/11/chartex" xmlns:cx6="http://schemas.microsoft.com/office/drawing/2016/5/12/chartex" xmlns:cx7="http://schemas.microsoft.com/office/drawing/2016/5/13/chartex" xmlns:cx8="http://schemas.microsoft.com/office/drawing/2016/5/14/chartex" xmlns:mc="http://schemas.openxmlformats.org/markup-compatibility/2006" xmlns:aink="http://schemas.microsoft.com/office/drawing/2016/ink" xmlns:am3d="http://schemas.microsoft.com/office/drawing/2017/model3d" xmlns:o="urn:schemas-microsoft-com:office:office" xmlns:r="http://schemas.openxmlformats.org/officeDocument/2006/relationships" xmlns:m="http://schemas.openxmlformats.org/officeDocument/2006/math" xmlns:v="urn:schemas-microsoft-com:vml" xmlns:wp14="http://schemas.microsoft.com/office/word/2010/wordprocessingDrawing" xmlns:wp="http://schemas.openxmlformats.org/drawingml/2006/wordprocessingDrawing" xmlns:w10="urn:schemas-microsoft-com:office:word" xmlns:w="http://schemas.openxmlformats.org/wordprocessingml/2006/main" xmlns:w14="http://schemas.microsoft.com/office/word/2010/wordml" xmlns:w15="http://schemas.microsoft.com/office/word/2012/wordml" xmlns:w16cex="http://schemas.microsoft.com/office/word/2018/wordml/cex" xmlns:w16cid="http://schemas.microsoft.com/office/word/2016/wordml/cid" xmlns:w16="http://schemas.microsoft.com/office/word/2018/wordml" xmlns:w16sdtdh="http://schemas.microsoft.com/office/word/2020/wordml/sdtdatahash" xmlns:w16se="http://schemas.microsoft.com/office/word/2015/wordml/symex" xmlns:wpg="http://schemas.microsoft.com/office/word/2010/wordprocessingGroup" xmlns:wpi="http://schemas.microsoft.com/office/word/2010/wordprocessingInk" xmlns:wne="http://schemas.microsoft.com/office/word/2006/wordml" xmlns:wps="http://schemas.microsoft.com/office/word/2010/wordprocessingShape" mc:Ignorable="w14 w15 w16se w16cid w16 w16cex w16sdtdh wp14">
   <w:body>
     <w:p>
       <w:pPr>
@@ -1258,31 +1258,7 @@
         <w:rPr>
           <w:lang w:eastAsia="en-IN"/>
         </w:rPr>
-        <w:t>: Flask and Dash (For Python).</w:t>
-      </w:r>
-      <w:r>
-        <w:rPr>
-          <w:lang w:eastAsia="en-IN"/>
-        </w:rPr>
-        <w:t xml:space="preserve"> </w:t>
-      </w:r>
-      <w:r>
-        <w:rPr>
-          <w:lang w:eastAsia="en-IN"/>
-        </w:rPr>
-        <w:t>Shiny (</w:t>
-      </w:r>
-      <w:r>
-        <w:rPr>
-          <w:lang w:eastAsia="en-IN"/>
-        </w:rPr>
-        <w:t>for R</w:t>
-      </w:r>
-      <w:r>
-        <w:rPr>
-          <w:lang w:eastAsia="en-IN"/>
-        </w:rPr>
-        <w:t>),</w:t>
+        <w:t>: Flask and Dash (For Python). Shiny (for R),</w:t>
       </w:r>
     </w:p>
     <w:p>
@@ -1318,45 +1294,19 @@
         <w:rPr>
           <w:lang w:eastAsia="en-IN"/>
         </w:rPr>
-        <w:t xml:space="preserve">: </w:t>
+        <w:t>: AWS and Azure. Including Cloud Formation using cloud template.</w:t>
       </w:r>
       <w:r>
         <w:rPr>
           <w:lang w:eastAsia="en-IN"/>
         </w:rPr>
-        <w:t>AWS and Azure</w:t>
+        <w:t xml:space="preserve"> </w:t>
       </w:r>
       <w:r>
         <w:rPr>
           <w:lang w:eastAsia="en-IN"/>
         </w:rPr>
-        <w:t>.</w:t>
-      </w:r>
-      <w:r>
-        <w:rPr>
-          <w:lang w:eastAsia="en-IN"/>
-        </w:rPr>
-        <w:t xml:space="preserve"> Including Cloud Formation using cloud template.</w:t>
-      </w:r>
-      <w:r>
-        <w:rPr>
-          <w:lang w:eastAsia="en-IN"/>
-        </w:rPr>
-        <w:t xml:space="preserve"> </w:t>
-      </w:r>
-      <w:proofErr w:type="gramStart"/>
-      <w:r>
-        <w:rPr>
-          <w:lang w:eastAsia="en-IN"/>
-        </w:rPr>
-        <w:t>Exposure</w:t>
-      </w:r>
-      <w:proofErr w:type="gramEnd"/>
-      <w:r>
-        <w:rPr>
-          <w:lang w:eastAsia="en-IN"/>
-        </w:rPr>
-        <w:t xml:space="preserve"> in components like EC2, S3, ECS, lambda, Cloud Watch logs. Good Exposure in boto3 and </w:t>
+        <w:t xml:space="preserve">Exposure in components like EC2, S3, ECS, lambda, Cloud Watch logs. Good Exposure in boto3 and </w:t>
       </w:r>
       <w:proofErr w:type="spellStart"/>
       <w:r>
@@ -1389,41 +1339,77 @@
           <w:szCs w:val="24"/>
           <w:lang w:eastAsia="en-IN" w:bidi="hi-IN"/>
         </w:rPr>
-        <w:t>Algorithms</w:t>
+        <w:t>CI/CD Infrastructure</w:t>
       </w:r>
       <w:r>
         <w:rPr>
           <w:lang w:eastAsia="en-IN"/>
         </w:rPr>
-        <w:t xml:space="preserve">: </w:t>
+        <w:t>: Jenkins</w:t>
+      </w:r>
+      <w:r>
+        <w:rPr>
+          <w:lang w:eastAsia="en-IN"/>
+        </w:rPr>
+        <w:t xml:space="preserve"> (</w:t>
       </w:r>
       <w:proofErr w:type="spellStart"/>
-      <w:proofErr w:type="gramStart"/>
       <w:r>
         <w:rPr>
           <w:lang w:eastAsia="en-IN"/>
         </w:rPr>
-        <w:t>Regression,RF</w:t>
-      </w:r>
-      <w:proofErr w:type="gramEnd"/>
+        <w:t>jenki</w:t>
+      </w:r>
       <w:r>
         <w:rPr>
           <w:lang w:eastAsia="en-IN"/>
         </w:rPr>
-        <w:t>,GBM,NB</w:t>
+        <w:t>n</w:t>
+      </w:r>
+      <w:r>
+        <w:rPr>
+          <w:lang w:eastAsia="en-IN"/>
+        </w:rPr>
+        <w:t>sfile</w:t>
       </w:r>
       <w:proofErr w:type="spellEnd"/>
       <w:r>
         <w:rPr>
           <w:lang w:eastAsia="en-IN"/>
         </w:rPr>
-        <w:t>.</w:t>
+        <w:t>)</w:t>
       </w:r>
       <w:r>
         <w:rPr>
           <w:lang w:eastAsia="en-IN"/>
         </w:rPr>
-        <w:t xml:space="preserve"> Conventional Natural Language Processing.</w:t>
+        <w:t xml:space="preserve"> and Docker </w:t>
+      </w:r>
+      <w:r>
+        <w:rPr>
+          <w:lang w:eastAsia="en-IN"/>
+        </w:rPr>
+        <w:t>(</w:t>
+      </w:r>
+      <w:proofErr w:type="spellStart"/>
+      <w:r>
+        <w:rPr>
+          <w:lang w:eastAsia="en-IN"/>
+        </w:rPr>
+        <w:t>dockerfile</w:t>
+      </w:r>
+      <w:proofErr w:type="spellEnd"/>
+      <w:r>
+        <w:rPr>
+          <w:lang w:eastAsia="en-IN"/>
+        </w:rPr>
+        <w:t xml:space="preserve">) </w:t>
+      </w:r>
+      <w:r>
+        <w:rPr>
+          <w:lang w:eastAsia="en-IN"/>
+        </w:rPr>
+        <w:t>for containerization.</w:t>
       </w:r>
     </w:p>
     <w:p>
@@ -1442,77 +1428,150 @@
           <w:szCs w:val="24"/>
           <w:lang w:eastAsia="en-IN" w:bidi="hi-IN"/>
         </w:rPr>
-        <w:t>CI/CD Infrastructure</w:t>
+        <w:t>Sample API Project</w:t>
       </w:r>
       <w:r>
         <w:rPr>
           <w:lang w:eastAsia="en-IN"/>
         </w:rPr>
-        <w:t>: Jenkins</w:t>
+        <w:t xml:space="preserve"> With </w:t>
+      </w:r>
+      <w:r>
+        <w:rPr>
+          <w:rFonts w:asciiTheme="minorHAnsi" w:eastAsiaTheme="minorHAnsi" w:hAnsiTheme="minorHAnsi" w:cstheme="minorBidi"/>
+          <w:noProof/>
+          <w:color w:val="375AAF" w:themeColor="accent4" w:themeShade="BF"/>
+          <w:sz w:val="24"/>
+          <w:szCs w:val="24"/>
+          <w:lang w:eastAsia="en-IN" w:bidi="hi-IN"/>
+        </w:rPr>
+        <w:t>Swagger Docs and Proper Documentation</w:t>
       </w:r>
       <w:r>
         <w:rPr>
           <w:lang w:eastAsia="en-IN"/>
         </w:rPr>
-        <w:t xml:space="preserve"> (</w:t>
-      </w:r>
-      <w:proofErr w:type="spellStart"/>
-      <w:r>
+        <w:t>.</w:t>
+      </w:r>
+    </w:p>
+    <w:p>
+      <w:pPr>
+        <w:pStyle w:val="BodyText"/>
         <w:rPr>
           <w:lang w:eastAsia="en-IN"/>
         </w:rPr>
-        <w:t>jenki</w:t>
+      </w:pPr>
+      <w:r>
+        <w:rPr>
+          <w:rFonts w:asciiTheme="minorHAnsi" w:eastAsiaTheme="minorHAnsi" w:hAnsiTheme="minorHAnsi" w:cstheme="minorBidi"/>
+          <w:noProof/>
+          <w:color w:val="375AAF" w:themeColor="accent4" w:themeShade="BF"/>
+          <w:sz w:val="24"/>
+          <w:szCs w:val="24"/>
+          <w:lang w:eastAsia="en-IN" w:bidi="hi-IN"/>
+        </w:rPr>
+        <w:t>Jenkin Link</w:t>
       </w:r>
       <w:r>
         <w:rPr>
           <w:lang w:eastAsia="en-IN"/>
         </w:rPr>
-        <w:t>n</w:t>
-      </w:r>
+        <w:t xml:space="preserve">: </w:t>
+      </w:r>
+      <w:hyperlink r:id="rId11" w:history="1">
+        <w:r>
+          <w:rPr>
+            <w:rStyle w:val="Hyperlink"/>
+            <w:lang w:eastAsia="en-IN"/>
+          </w:rPr>
+          <w:t>http://jenkins.nirvikalpa-projects.com/</w:t>
+        </w:r>
+      </w:hyperlink>
       <w:r>
         <w:rPr>
           <w:lang w:eastAsia="en-IN"/>
         </w:rPr>
-        <w:t>sfile</w:t>
-      </w:r>
-      <w:proofErr w:type="spellEnd"/>
-      <w:r>
+        <w:t xml:space="preserve"> </w:t>
+      </w:r>
+    </w:p>
+    <w:p>
+      <w:pPr>
+        <w:pStyle w:val="BodyText"/>
         <w:rPr>
           <w:lang w:eastAsia="en-IN"/>
         </w:rPr>
-        <w:t>)</w:t>
+      </w:pPr>
+      <w:r>
+        <w:rPr>
+          <w:rFonts w:asciiTheme="minorHAnsi" w:eastAsiaTheme="minorHAnsi" w:hAnsiTheme="minorHAnsi" w:cstheme="minorBidi"/>
+          <w:noProof/>
+          <w:color w:val="375AAF" w:themeColor="accent4" w:themeShade="BF"/>
+          <w:sz w:val="24"/>
+          <w:szCs w:val="24"/>
+          <w:lang w:eastAsia="en-IN" w:bidi="hi-IN"/>
+        </w:rPr>
+        <w:t>API Swagger</w:t>
       </w:r>
       <w:r>
         <w:rPr>
           <w:lang w:eastAsia="en-IN"/>
         </w:rPr>
-        <w:t xml:space="preserve"> and Docker </w:t>
-      </w:r>
+        <w:t xml:space="preserve">: </w:t>
+      </w:r>
+      <w:hyperlink r:id="rId12" w:history="1">
+        <w:r>
+          <w:rPr>
+            <w:rStyle w:val="Hyperlink"/>
+            <w:lang w:eastAsia="en-IN"/>
+          </w:rPr>
+          <w:t>http://api.nirvikalpa-projects.com/</w:t>
+        </w:r>
+      </w:hyperlink>
       <w:r>
         <w:rPr>
           <w:lang w:eastAsia="en-IN"/>
         </w:rPr>
-        <w:t>(</w:t>
-      </w:r>
-      <w:proofErr w:type="spellStart"/>
-      <w:r>
+        <w:t xml:space="preserve"> </w:t>
+      </w:r>
+    </w:p>
+    <w:p>
+      <w:pPr>
+        <w:pStyle w:val="BodyText"/>
         <w:rPr>
           <w:lang w:eastAsia="en-IN"/>
         </w:rPr>
-        <w:t>dockerfile</w:t>
-      </w:r>
-      <w:proofErr w:type="spellEnd"/>
+      </w:pPr>
+      <w:r>
+        <w:rPr>
+          <w:rFonts w:asciiTheme="minorHAnsi" w:eastAsiaTheme="minorHAnsi" w:hAnsiTheme="minorHAnsi" w:cstheme="minorBidi"/>
+          <w:noProof/>
+          <w:color w:val="375AAF" w:themeColor="accent4" w:themeShade="BF"/>
+          <w:sz w:val="24"/>
+          <w:szCs w:val="24"/>
+          <w:lang w:eastAsia="en-IN" w:bidi="hi-IN"/>
+        </w:rPr>
+        <w:t>API Docs</w:t>
+      </w:r>
       <w:r>
         <w:rPr>
           <w:lang w:eastAsia="en-IN"/>
         </w:rPr>
-        <w:t xml:space="preserve">) </w:t>
-      </w:r>
+        <w:t xml:space="preserve">: </w:t>
+      </w:r>
+      <w:hyperlink r:id="rId13" w:history="1">
+        <w:r>
+          <w:rPr>
+            <w:rStyle w:val="Hyperlink"/>
+            <w:lang w:eastAsia="en-IN"/>
+          </w:rPr>
+          <w:t>http://api.nirvikalpa-projects.com/docs</w:t>
+        </w:r>
+      </w:hyperlink>
       <w:r>
         <w:rPr>
           <w:lang w:eastAsia="en-IN"/>
         </w:rPr>
-        <w:t>for containerization.</w:t>
+        <w:t xml:space="preserve"> </w:t>
       </w:r>
     </w:p>
     <w:p>
@@ -1520,12 +1579,19 @@
         <w:pStyle w:val="Heading3"/>
         <w:jc w:val="left"/>
         <w:rPr>
+          <w:rFonts w:asciiTheme="minorHAnsi" w:eastAsiaTheme="minorEastAsia" w:hAnsiTheme="minorHAnsi" w:cstheme="minorBidi"/>
+          <w:b/>
+          <w:bCs/>
+          <w:iCs/>
+        </w:rPr>
+      </w:pPr>
+      <w:r>
+        <w:rPr>
           <w:rStyle w:val="IntenseReference"/>
           <w:i w:val="0"/>
         </w:rPr>
-      </w:pPr>
-      <w:bookmarkStart w:id="0" w:name="_GoBack"/>
-      <w:bookmarkEnd w:id="0"/>
+        <w:t>20</w:t>
+      </w:r>
       <w:r>
         <w:rPr>
           <w:rStyle w:val="IntenseReference"/>
@@ -1538,42 +1604,21 @@
           <w:rStyle w:val="IntenseReference"/>
           <w:i w:val="0"/>
         </w:rPr>
-        <w:t>20</w:t>
+        <w:t>/0</w:t>
       </w:r>
       <w:r>
         <w:rPr>
           <w:rStyle w:val="IntenseReference"/>
           <w:i w:val="0"/>
         </w:rPr>
-        <w:t>/0</w:t>
+        <w:t>3</w:t>
       </w:r>
       <w:r>
         <w:rPr>
           <w:rStyle w:val="IntenseReference"/>
           <w:i w:val="0"/>
         </w:rPr>
-        <w:t>3</w:t>
-      </w:r>
-      <w:r>
-        <w:rPr>
-          <w:rStyle w:val="IntenseReference"/>
-          <w:i w:val="0"/>
-        </w:rPr>
-        <w:t xml:space="preserve"> TO PRESENT: </w:t>
-      </w:r>
-      <w:r>
-        <w:rPr>
-          <w:rStyle w:val="IntenseReference"/>
-          <w:i w:val="0"/>
-        </w:rPr>
-        <w:t>L&amp;t InfotecH (Client S&amp;P Global)</w:t>
-      </w:r>
-      <w:r>
-        <w:rPr>
-          <w:rStyle w:val="IntenseReference"/>
-          <w:i w:val="0"/>
-        </w:rPr>
-        <w:t xml:space="preserve">. </w:t>
+        <w:t xml:space="preserve"> TO PRESENT: L&amp;t InfotecH (Client S&amp;P Global). </w:t>
       </w:r>
     </w:p>
     <w:p>
@@ -1597,25 +1642,16 @@
           <w:sz w:val="24"/>
           <w:szCs w:val="24"/>
         </w:rPr>
-        <w:t>Planned, designed and implemented a</w:t>
-      </w:r>
-      <w:r>
-        <w:rPr>
-          <w:rFonts w:ascii="Calibri" w:hAnsi="Calibri" w:cs="Calibri"/>
-          <w:color w:val="000000"/>
-          <w:sz w:val="24"/>
-          <w:szCs w:val="24"/>
-        </w:rPr>
-        <w:t xml:space="preserve">utomated framework which takes </w:t>
-      </w:r>
-      <w:r>
-        <w:rPr>
-          <w:rFonts w:ascii="Calibri" w:hAnsi="Calibri" w:cs="Calibri"/>
-          <w:color w:val="000000"/>
-          <w:sz w:val="24"/>
-          <w:szCs w:val="24"/>
-        </w:rPr>
-        <w:t>json template as an input and applies transformation on dataset to generate the report in json which finally feeds the predefined tableau dashboard.</w:t>
+        <w:t>P</w:t>
+      </w:r>
+      <w:r>
+        <w:rPr>
+          <w:rFonts w:ascii="Calibri" w:hAnsi="Calibri" w:cs="Calibri"/>
+          <w:color w:val="000000"/>
+          <w:sz w:val="24"/>
+          <w:szCs w:val="24"/>
+        </w:rPr>
+        <w:t>lanned, designed and implemented automated framework which takes json template as an input and applies transformation on dataset to generate the report in json which finally feeds the predefined tableau dashboard.</w:t>
       </w:r>
     </w:p>
     <w:p>
@@ -1637,7 +1673,7 @@
           <w:sz w:val="24"/>
           <w:szCs w:val="24"/>
         </w:rPr>
-        <w:t xml:space="preserve">Rule Based Template Framework is implemented in python using </w:t>
+        <w:t xml:space="preserve">It’s a generic data-quality rule based framework deployed in </w:t>
       </w:r>
       <w:proofErr w:type="spellStart"/>
       <w:r>
@@ -1647,7 +1683,7 @@
           <w:sz w:val="24"/>
           <w:szCs w:val="24"/>
         </w:rPr>
-        <w:t>pyspark</w:t>
+        <w:t>aws</w:t>
       </w:r>
       <w:proofErr w:type="spellEnd"/>
       <w:r>
@@ -1657,7 +1693,112 @@
           <w:sz w:val="24"/>
           <w:szCs w:val="24"/>
         </w:rPr>
-        <w:t xml:space="preserve"> as data transformation library. </w:t>
+        <w:t xml:space="preserve"> elastic container </w:t>
+      </w:r>
+      <w:proofErr w:type="gramStart"/>
+      <w:r>
+        <w:rPr>
+          <w:rFonts w:ascii="Calibri" w:hAnsi="Calibri" w:cs="Calibri"/>
+          <w:color w:val="000000"/>
+          <w:sz w:val="24"/>
+          <w:szCs w:val="24"/>
+        </w:rPr>
+        <w:t>service(</w:t>
+      </w:r>
+      <w:proofErr w:type="gramEnd"/>
+      <w:r>
+        <w:rPr>
+          <w:rFonts w:ascii="Calibri" w:hAnsi="Calibri" w:cs="Calibri"/>
+          <w:color w:val="000000"/>
+          <w:sz w:val="24"/>
+          <w:szCs w:val="24"/>
+        </w:rPr>
+        <w:t xml:space="preserve">on demand) triggered by AWS lambda upon cloud watch </w:t>
+      </w:r>
+      <w:r>
+        <w:rPr>
+          <w:rFonts w:ascii="Calibri" w:hAnsi="Calibri" w:cs="Calibri"/>
+          <w:color w:val="000000"/>
+          <w:sz w:val="24"/>
+          <w:szCs w:val="24"/>
+        </w:rPr>
+        <w:t xml:space="preserve">logs </w:t>
+      </w:r>
+      <w:r>
+        <w:rPr>
+          <w:rFonts w:ascii="Calibri" w:hAnsi="Calibri" w:cs="Calibri"/>
+          <w:color w:val="000000"/>
+          <w:sz w:val="24"/>
+          <w:szCs w:val="24"/>
+        </w:rPr>
+        <w:t xml:space="preserve">of predecessor job which provides system argument information in terms of </w:t>
+      </w:r>
+      <w:proofErr w:type="spellStart"/>
+      <w:r>
+        <w:rPr>
+          <w:rFonts w:ascii="Calibri" w:hAnsi="Calibri" w:cs="Calibri"/>
+          <w:color w:val="000000"/>
+          <w:sz w:val="24"/>
+          <w:szCs w:val="24"/>
+        </w:rPr>
+        <w:t>rules.json</w:t>
+      </w:r>
+      <w:proofErr w:type="spellEnd"/>
+      <w:r>
+        <w:rPr>
+          <w:rFonts w:ascii="Calibri" w:hAnsi="Calibri" w:cs="Calibri"/>
+          <w:color w:val="000000"/>
+          <w:sz w:val="24"/>
+          <w:szCs w:val="24"/>
+        </w:rPr>
+        <w:t xml:space="preserve"> location(s3 buc</w:t>
+      </w:r>
+      <w:r>
+        <w:rPr>
+          <w:rFonts w:ascii="Calibri" w:hAnsi="Calibri" w:cs="Calibri"/>
+          <w:color w:val="000000"/>
+          <w:sz w:val="24"/>
+          <w:szCs w:val="24"/>
+        </w:rPr>
+        <w:t>k</w:t>
+      </w:r>
+      <w:r>
+        <w:rPr>
+          <w:rFonts w:ascii="Calibri" w:hAnsi="Calibri" w:cs="Calibri"/>
+          <w:color w:val="000000"/>
+          <w:sz w:val="24"/>
+          <w:szCs w:val="24"/>
+        </w:rPr>
+        <w:t>et), dataset location (</w:t>
+      </w:r>
+      <w:proofErr w:type="spellStart"/>
+      <w:r>
+        <w:rPr>
+          <w:rFonts w:ascii="Calibri" w:hAnsi="Calibri" w:cs="Calibri"/>
+          <w:color w:val="000000"/>
+          <w:sz w:val="24"/>
+          <w:szCs w:val="24"/>
+        </w:rPr>
+        <w:t>db</w:t>
+      </w:r>
+      <w:proofErr w:type="spellEnd"/>
+      <w:r>
+        <w:rPr>
+          <w:rFonts w:ascii="Calibri" w:hAnsi="Calibri" w:cs="Calibri"/>
+          <w:color w:val="000000"/>
+          <w:sz w:val="24"/>
+          <w:szCs w:val="24"/>
+        </w:rPr>
+        <w:t xml:space="preserve"> information) with other metadata</w:t>
+      </w:r>
+      <w:r>
+        <w:rPr>
+          <w:rFonts w:ascii="Calibri" w:hAnsi="Calibri" w:cs="Calibri"/>
+          <w:color w:val="000000"/>
+          <w:sz w:val="24"/>
+          <w:szCs w:val="24"/>
+        </w:rPr>
+        <w:t xml:space="preserve"> details to this pipeline. </w:t>
       </w:r>
     </w:p>
     <w:p>
@@ -1670,16 +1811,148 @@
         <w:rPr>
           <w:rFonts w:ascii="Calibri" w:hAnsi="Calibri" w:cs="Calibri"/>
           <w:color w:val="000000"/>
-        </w:rPr>
-      </w:pPr>
-      <w:r>
-        <w:rPr>
-          <w:rFonts w:ascii="Calibri" w:hAnsi="Calibri" w:cs="Calibri"/>
-          <w:color w:val="000000"/>
-          <w:sz w:val="24"/>
-          <w:szCs w:val="24"/>
-        </w:rPr>
-        <w:t>Rule template is based on grammar of rule template. Its sample design/documentation can be found on this link.</w:t>
+          <w:sz w:val="24"/>
+          <w:szCs w:val="24"/>
+        </w:rPr>
+      </w:pPr>
+      <w:r>
+        <w:rPr>
+          <w:rFonts w:ascii="Calibri" w:hAnsi="Calibri" w:cs="Calibri"/>
+          <w:color w:val="000000"/>
+          <w:sz w:val="24"/>
+          <w:szCs w:val="24"/>
+        </w:rPr>
+        <w:t xml:space="preserve">Automated Data Quality Report on Timeliness, Consistency and Accuracy using ML algorithm (Outlier; </w:t>
+      </w:r>
+      <w:proofErr w:type="spellStart"/>
+      <w:r>
+        <w:rPr>
+          <w:rFonts w:ascii="Calibri" w:hAnsi="Calibri" w:cs="Calibri"/>
+          <w:color w:val="000000"/>
+          <w:sz w:val="24"/>
+          <w:szCs w:val="24"/>
+        </w:rPr>
+        <w:t>Anamoly</w:t>
+      </w:r>
+      <w:proofErr w:type="spellEnd"/>
+      <w:r>
+        <w:rPr>
+          <w:rFonts w:ascii="Calibri" w:hAnsi="Calibri" w:cs="Calibri"/>
+          <w:color w:val="000000"/>
+          <w:sz w:val="24"/>
+          <w:szCs w:val="24"/>
+        </w:rPr>
+        <w:t xml:space="preserve"> Detection). Automated report using </w:t>
+      </w:r>
+      <w:proofErr w:type="spellStart"/>
+      <w:r>
+        <w:rPr>
+          <w:rFonts w:ascii="Calibri" w:hAnsi="Calibri" w:cs="Calibri"/>
+          <w:color w:val="000000"/>
+          <w:sz w:val="24"/>
+          <w:szCs w:val="24"/>
+        </w:rPr>
+        <w:t>jupyter</w:t>
+      </w:r>
+      <w:proofErr w:type="spellEnd"/>
+      <w:r>
+        <w:rPr>
+          <w:rFonts w:ascii="Calibri" w:hAnsi="Calibri" w:cs="Calibri"/>
+          <w:color w:val="000000"/>
+          <w:sz w:val="24"/>
+          <w:szCs w:val="24"/>
+        </w:rPr>
+        <w:t xml:space="preserve"> notebook and output in html report.</w:t>
+      </w:r>
+      <w:r>
+        <w:rPr>
+          <w:rFonts w:ascii="Calibri" w:hAnsi="Calibri" w:cs="Calibri"/>
+          <w:color w:val="000000"/>
+          <w:sz w:val="24"/>
+          <w:szCs w:val="24"/>
+        </w:rPr>
+        <w:t xml:space="preserve"> Legacy automated report system also deployed in </w:t>
+      </w:r>
+      <w:proofErr w:type="spellStart"/>
+      <w:r>
+        <w:rPr>
+          <w:rFonts w:ascii="Calibri" w:hAnsi="Calibri" w:cs="Calibri"/>
+          <w:color w:val="000000"/>
+          <w:sz w:val="24"/>
+          <w:szCs w:val="24"/>
+        </w:rPr>
+        <w:t>aws</w:t>
+      </w:r>
+      <w:proofErr w:type="spellEnd"/>
+      <w:r>
+        <w:rPr>
+          <w:rFonts w:ascii="Calibri" w:hAnsi="Calibri" w:cs="Calibri"/>
+          <w:color w:val="000000"/>
+          <w:sz w:val="24"/>
+          <w:szCs w:val="24"/>
+        </w:rPr>
+        <w:t xml:space="preserve"> </w:t>
+      </w:r>
+      <w:proofErr w:type="spellStart"/>
+      <w:r>
+        <w:rPr>
+          <w:rFonts w:ascii="Calibri" w:hAnsi="Calibri" w:cs="Calibri"/>
+          <w:color w:val="000000"/>
+          <w:sz w:val="24"/>
+          <w:szCs w:val="24"/>
+        </w:rPr>
+        <w:t>ecs</w:t>
+      </w:r>
+      <w:proofErr w:type="spellEnd"/>
+      <w:r>
+        <w:rPr>
+          <w:rFonts w:ascii="Calibri" w:hAnsi="Calibri" w:cs="Calibri"/>
+          <w:color w:val="000000"/>
+          <w:sz w:val="24"/>
+          <w:szCs w:val="24"/>
+        </w:rPr>
+        <w:t xml:space="preserve"> container.</w:t>
+      </w:r>
+      <w:r>
+        <w:rPr>
+          <w:rFonts w:ascii="Calibri" w:hAnsi="Calibri" w:cs="Calibri"/>
+          <w:color w:val="000000"/>
+          <w:sz w:val="24"/>
+          <w:szCs w:val="24"/>
+        </w:rPr>
+        <w:t xml:space="preserve"> Pandas as data transformation library.</w:t>
+      </w:r>
+    </w:p>
+    <w:p>
+      <w:pPr>
+        <w:pStyle w:val="Heading3"/>
+        <w:jc w:val="left"/>
+        <w:rPr>
+          <w:rStyle w:val="IntenseReference"/>
+          <w:i w:val="0"/>
+        </w:rPr>
+      </w:pPr>
+      <w:r>
+        <w:rPr>
+          <w:rStyle w:val="IntenseReference"/>
+          <w:i w:val="0"/>
+        </w:rPr>
+        <w:lastRenderedPageBreak/>
+        <w:t>2019/09</w:t>
+      </w:r>
+      <w:r>
+        <w:rPr>
+          <w:rStyle w:val="IntenseReference"/>
+          <w:i w:val="0"/>
+        </w:rPr>
+        <w:t xml:space="preserve"> to 2020/03</w:t>
+      </w:r>
+      <w:r>
+        <w:rPr>
+          <w:rStyle w:val="IntenseReference"/>
+          <w:i w:val="0"/>
+        </w:rPr>
+        <w:t xml:space="preserve">: CAPITAL NUMBERS. </w:t>
       </w:r>
     </w:p>
     <w:p>
@@ -1692,121 +1965,18 @@
         <w:rPr>
           <w:rFonts w:ascii="Calibri" w:hAnsi="Calibri" w:cs="Calibri"/>
           <w:color w:val="000000"/>
-        </w:rPr>
-      </w:pPr>
-      <w:r>
-        <w:rPr>
-          <w:rFonts w:ascii="Calibri" w:hAnsi="Calibri" w:cs="Calibri"/>
-          <w:color w:val="000000"/>
-          <w:sz w:val="24"/>
-          <w:szCs w:val="24"/>
-        </w:rPr>
-        <w:t xml:space="preserve">It’s a generic data-quality rule based framework deployed in </w:t>
-      </w:r>
-      <w:proofErr w:type="spellStart"/>
-      <w:r>
-        <w:rPr>
-          <w:rFonts w:ascii="Calibri" w:hAnsi="Calibri" w:cs="Calibri"/>
-          <w:color w:val="000000"/>
-          <w:sz w:val="24"/>
-          <w:szCs w:val="24"/>
-        </w:rPr>
-        <w:t>aws</w:t>
-      </w:r>
-      <w:proofErr w:type="spellEnd"/>
-      <w:r>
-        <w:rPr>
-          <w:rFonts w:ascii="Calibri" w:hAnsi="Calibri" w:cs="Calibri"/>
-          <w:color w:val="000000"/>
-          <w:sz w:val="24"/>
-          <w:szCs w:val="24"/>
-        </w:rPr>
-        <w:t xml:space="preserve"> elastic container service(on demand) triggered by AWS lambda upon cloud watch </w:t>
-      </w:r>
-      <w:r>
-        <w:rPr>
-          <w:rFonts w:ascii="Calibri" w:hAnsi="Calibri" w:cs="Calibri"/>
-          <w:color w:val="000000"/>
-          <w:sz w:val="24"/>
-          <w:szCs w:val="24"/>
-        </w:rPr>
-        <w:t xml:space="preserve">logs </w:t>
-      </w:r>
-      <w:r>
-        <w:rPr>
-          <w:rFonts w:ascii="Calibri" w:hAnsi="Calibri" w:cs="Calibri"/>
-          <w:color w:val="000000"/>
-          <w:sz w:val="24"/>
-          <w:szCs w:val="24"/>
-        </w:rPr>
-        <w:t xml:space="preserve">of predecessor job which provides system argument information in terms of </w:t>
-      </w:r>
-      <w:proofErr w:type="spellStart"/>
-      <w:r>
-        <w:rPr>
-          <w:rFonts w:ascii="Calibri" w:hAnsi="Calibri" w:cs="Calibri"/>
-          <w:color w:val="000000"/>
-          <w:sz w:val="24"/>
-          <w:szCs w:val="24"/>
-        </w:rPr>
-        <w:t>rules.json</w:t>
-      </w:r>
-      <w:proofErr w:type="spellEnd"/>
-      <w:r>
-        <w:rPr>
-          <w:rFonts w:ascii="Calibri" w:hAnsi="Calibri" w:cs="Calibri"/>
-          <w:color w:val="000000"/>
-          <w:sz w:val="24"/>
-          <w:szCs w:val="24"/>
-        </w:rPr>
-        <w:t xml:space="preserve"> location(s3 buc</w:t>
-      </w:r>
-      <w:r>
-        <w:rPr>
-          <w:rFonts w:ascii="Calibri" w:hAnsi="Calibri" w:cs="Calibri"/>
-          <w:color w:val="000000"/>
-          <w:sz w:val="24"/>
-          <w:szCs w:val="24"/>
-        </w:rPr>
-        <w:t>k</w:t>
-      </w:r>
-      <w:r>
-        <w:rPr>
-          <w:rFonts w:ascii="Calibri" w:hAnsi="Calibri" w:cs="Calibri"/>
-          <w:color w:val="000000"/>
-          <w:sz w:val="24"/>
-          <w:szCs w:val="24"/>
-        </w:rPr>
-        <w:t>et), dataset location (</w:t>
-      </w:r>
-      <w:proofErr w:type="spellStart"/>
-      <w:r>
-        <w:rPr>
-          <w:rFonts w:ascii="Calibri" w:hAnsi="Calibri" w:cs="Calibri"/>
-          <w:color w:val="000000"/>
-          <w:sz w:val="24"/>
-          <w:szCs w:val="24"/>
-        </w:rPr>
-        <w:t>db</w:t>
-      </w:r>
-      <w:proofErr w:type="spellEnd"/>
-      <w:r>
-        <w:rPr>
-          <w:rFonts w:ascii="Calibri" w:hAnsi="Calibri" w:cs="Calibri"/>
-          <w:color w:val="000000"/>
-          <w:sz w:val="24"/>
-          <w:szCs w:val="24"/>
-        </w:rPr>
-        <w:t xml:space="preserve"> information) with other metadata</w:t>
-      </w:r>
-      <w:r>
-        <w:rPr>
-          <w:rFonts w:ascii="Calibri" w:hAnsi="Calibri" w:cs="Calibri"/>
-          <w:color w:val="000000"/>
-          <w:sz w:val="24"/>
-          <w:szCs w:val="24"/>
-        </w:rPr>
-        <w:t xml:space="preserve"> details to this pipeline. </w:t>
+          <w:sz w:val="24"/>
+          <w:szCs w:val="24"/>
+        </w:rPr>
+      </w:pPr>
+      <w:r>
+        <w:rPr>
+          <w:rFonts w:ascii="Calibri" w:hAnsi="Calibri" w:cs="Calibri"/>
+          <w:color w:val="000000"/>
+          <w:sz w:val="24"/>
+          <w:szCs w:val="24"/>
+        </w:rPr>
+        <w:t xml:space="preserve">Resume Match with Naïve Bayes Algorithm for automatic best match for any given resume. Rasa Chatbot Assistant for NOC Team, which help them to automate the internal customer service and Jira ticket Integration. </w:t>
       </w:r>
     </w:p>
     <w:p>
@@ -1830,7 +2000,7 @@
           <w:sz w:val="24"/>
           <w:szCs w:val="24"/>
         </w:rPr>
-        <w:t xml:space="preserve">Automated Data Quality Report on Timeliness, Consistency and Accuracy using ML algorithm (Outlier; </w:t>
+        <w:t xml:space="preserve">Implemented Online Compiler for 14 different languages for inhouse project using sphere engine </w:t>
       </w:r>
       <w:proofErr w:type="spellStart"/>
       <w:r>
@@ -1840,7 +2010,7 @@
           <w:sz w:val="24"/>
           <w:szCs w:val="24"/>
         </w:rPr>
-        <w:t>Anamoly</w:t>
+        <w:t>api</w:t>
       </w:r>
       <w:proofErr w:type="spellEnd"/>
       <w:r>
@@ -1850,7 +2020,7 @@
           <w:sz w:val="24"/>
           <w:szCs w:val="24"/>
         </w:rPr>
-        <w:t xml:space="preserve"> Detection). Automated report using </w:t>
+        <w:t xml:space="preserve">, </w:t>
       </w:r>
       <w:proofErr w:type="spellStart"/>
       <w:r>
@@ -1860,7 +2030,7 @@
           <w:sz w:val="24"/>
           <w:szCs w:val="24"/>
         </w:rPr>
-        <w:t>jupyter</w:t>
+        <w:t>url</w:t>
       </w:r>
       <w:proofErr w:type="spellEnd"/>
       <w:r>
@@ -1870,16 +2040,27 @@
           <w:sz w:val="24"/>
           <w:szCs w:val="24"/>
         </w:rPr>
-        <w:t xml:space="preserve"> notebook and output in html report.</w:t>
-      </w:r>
-      <w:r>
-        <w:rPr>
-          <w:rFonts w:ascii="Calibri" w:hAnsi="Calibri" w:cs="Calibri"/>
-          <w:color w:val="000000"/>
-          <w:sz w:val="24"/>
-          <w:szCs w:val="24"/>
-        </w:rPr>
-        <w:t xml:space="preserve"> Legacy automated report system also deployed in </w:t>
+        <w:t xml:space="preserve"> creation (flask). Proper API </w:t>
+      </w:r>
+      <w:proofErr w:type="gramStart"/>
+      <w:r>
+        <w:rPr>
+          <w:rFonts w:ascii="Calibri" w:hAnsi="Calibri" w:cs="Calibri"/>
+          <w:color w:val="000000"/>
+          <w:sz w:val="24"/>
+          <w:szCs w:val="24"/>
+        </w:rPr>
+        <w:t>Documentation(</w:t>
+      </w:r>
+      <w:proofErr w:type="gramEnd"/>
+      <w:r>
+        <w:rPr>
+          <w:rFonts w:ascii="Calibri" w:hAnsi="Calibri" w:cs="Calibri"/>
+          <w:color w:val="000000"/>
+          <w:sz w:val="24"/>
+          <w:szCs w:val="24"/>
+        </w:rPr>
+        <w:t xml:space="preserve">click on this link) using </w:t>
       </w:r>
       <w:proofErr w:type="spellStart"/>
       <w:r>
@@ -1889,7 +2070,7 @@
           <w:sz w:val="24"/>
           <w:szCs w:val="24"/>
         </w:rPr>
-        <w:t>aws</w:t>
+        <w:t>Rmarkdown</w:t>
       </w:r>
       <w:proofErr w:type="spellEnd"/>
       <w:r>
@@ -1899,68 +2080,7 @@
           <w:sz w:val="24"/>
           <w:szCs w:val="24"/>
         </w:rPr>
-        <w:t xml:space="preserve"> </w:t>
-      </w:r>
-      <w:proofErr w:type="spellStart"/>
-      <w:r>
-        <w:rPr>
-          <w:rFonts w:ascii="Calibri" w:hAnsi="Calibri" w:cs="Calibri"/>
-          <w:color w:val="000000"/>
-          <w:sz w:val="24"/>
-          <w:szCs w:val="24"/>
-        </w:rPr>
-        <w:t>ecs</w:t>
-      </w:r>
-      <w:proofErr w:type="spellEnd"/>
-      <w:r>
-        <w:rPr>
-          <w:rFonts w:ascii="Calibri" w:hAnsi="Calibri" w:cs="Calibri"/>
-          <w:color w:val="000000"/>
-          <w:sz w:val="24"/>
-          <w:szCs w:val="24"/>
-        </w:rPr>
-        <w:t xml:space="preserve"> container.</w:t>
-      </w:r>
-      <w:r>
-        <w:rPr>
-          <w:rFonts w:ascii="Calibri" w:hAnsi="Calibri" w:cs="Calibri"/>
-          <w:color w:val="000000"/>
-          <w:sz w:val="24"/>
-          <w:szCs w:val="24"/>
-        </w:rPr>
-        <w:t xml:space="preserve"> Pandas as data transformation library.</w:t>
-      </w:r>
-    </w:p>
-    <w:p>
-      <w:pPr>
-        <w:pStyle w:val="Heading3"/>
-        <w:jc w:val="left"/>
-        <w:rPr>
-          <w:rStyle w:val="IntenseReference"/>
-          <w:i w:val="0"/>
-        </w:rPr>
-      </w:pPr>
-      <w:r>
-        <w:rPr>
-          <w:rStyle w:val="IntenseReference"/>
-          <w:i w:val="0"/>
-        </w:rPr>
-        <w:lastRenderedPageBreak/>
-        <w:t>2019/09</w:t>
-      </w:r>
-      <w:r>
-        <w:rPr>
-          <w:rStyle w:val="IntenseReference"/>
-          <w:i w:val="0"/>
-        </w:rPr>
-        <w:t xml:space="preserve"> to 2020/03</w:t>
-      </w:r>
-      <w:r>
-        <w:rPr>
-          <w:rStyle w:val="IntenseReference"/>
-          <w:i w:val="0"/>
-        </w:rPr>
-        <w:t xml:space="preserve">: CAPITAL NUMBERS. </w:t>
+        <w:t xml:space="preserve">/Swagger framework. </w:t>
       </w:r>
     </w:p>
     <w:p>
@@ -1984,155 +2104,7 @@
           <w:sz w:val="24"/>
           <w:szCs w:val="24"/>
         </w:rPr>
-        <w:t xml:space="preserve">Resume Match with Naïve Bayes Algorithm for automatic best match for any given resume. Rasa Chatbot Assistant for NOC Team, which help them to automate the internal customer service and Jira ticket Integration. </w:t>
-      </w:r>
-    </w:p>
-    <w:p>
-      <w:pPr>
-        <w:pStyle w:val="ListParagraph"/>
-        <w:numPr>
-          <w:ilvl w:val="0"/>
-          <w:numId w:val="21"/>
-        </w:numPr>
-        <w:rPr>
-          <w:rFonts w:ascii="Calibri" w:hAnsi="Calibri" w:cs="Calibri"/>
-          <w:color w:val="000000"/>
-          <w:sz w:val="24"/>
-          <w:szCs w:val="24"/>
-        </w:rPr>
-      </w:pPr>
-      <w:r>
-        <w:rPr>
-          <w:rFonts w:ascii="Calibri" w:hAnsi="Calibri" w:cs="Calibri"/>
-          <w:color w:val="000000"/>
-          <w:sz w:val="24"/>
-          <w:szCs w:val="24"/>
-        </w:rPr>
-        <w:t xml:space="preserve">Implemented Online Compiler for 14 different languages for inhouse project using sphere engine </w:t>
-      </w:r>
-      <w:proofErr w:type="spellStart"/>
-      <w:r>
-        <w:rPr>
-          <w:rFonts w:ascii="Calibri" w:hAnsi="Calibri" w:cs="Calibri"/>
-          <w:color w:val="000000"/>
-          <w:sz w:val="24"/>
-          <w:szCs w:val="24"/>
-        </w:rPr>
-        <w:t>api</w:t>
-      </w:r>
-      <w:proofErr w:type="spellEnd"/>
-      <w:r>
-        <w:rPr>
-          <w:rFonts w:ascii="Calibri" w:hAnsi="Calibri" w:cs="Calibri"/>
-          <w:color w:val="000000"/>
-          <w:sz w:val="24"/>
-          <w:szCs w:val="24"/>
-        </w:rPr>
-        <w:t xml:space="preserve">, </w:t>
-      </w:r>
-      <w:proofErr w:type="spellStart"/>
-      <w:r>
-        <w:rPr>
-          <w:rFonts w:ascii="Calibri" w:hAnsi="Calibri" w:cs="Calibri"/>
-          <w:color w:val="000000"/>
-          <w:sz w:val="24"/>
-          <w:szCs w:val="24"/>
-        </w:rPr>
-        <w:t>url</w:t>
-      </w:r>
-      <w:proofErr w:type="spellEnd"/>
-      <w:r>
-        <w:rPr>
-          <w:rFonts w:ascii="Calibri" w:hAnsi="Calibri" w:cs="Calibri"/>
-          <w:color w:val="000000"/>
-          <w:sz w:val="24"/>
-          <w:szCs w:val="24"/>
-        </w:rPr>
-        <w:t xml:space="preserve"> creation (flask). Proper API </w:t>
-      </w:r>
-      <w:proofErr w:type="gramStart"/>
-      <w:r>
-        <w:rPr>
-          <w:rFonts w:ascii="Calibri" w:hAnsi="Calibri" w:cs="Calibri"/>
-          <w:color w:val="000000"/>
-          <w:sz w:val="24"/>
-          <w:szCs w:val="24"/>
-        </w:rPr>
-        <w:t>Documentation(</w:t>
-      </w:r>
-      <w:proofErr w:type="gramEnd"/>
-      <w:r>
-        <w:rPr>
-          <w:rFonts w:ascii="Calibri" w:hAnsi="Calibri" w:cs="Calibri"/>
-          <w:color w:val="000000"/>
-          <w:sz w:val="24"/>
-          <w:szCs w:val="24"/>
-        </w:rPr>
-        <w:t xml:space="preserve">click on this link) using </w:t>
-      </w:r>
-      <w:proofErr w:type="spellStart"/>
-      <w:r>
-        <w:rPr>
-          <w:rFonts w:ascii="Calibri" w:hAnsi="Calibri" w:cs="Calibri"/>
-          <w:color w:val="000000"/>
-          <w:sz w:val="24"/>
-          <w:szCs w:val="24"/>
-        </w:rPr>
-        <w:t>Rmarkdown</w:t>
-      </w:r>
-      <w:proofErr w:type="spellEnd"/>
-      <w:r>
-        <w:rPr>
-          <w:rFonts w:ascii="Calibri" w:hAnsi="Calibri" w:cs="Calibri"/>
-          <w:color w:val="000000"/>
-          <w:sz w:val="24"/>
-          <w:szCs w:val="24"/>
-        </w:rPr>
-        <w:t xml:space="preserve">/Swagger framework. </w:t>
-      </w:r>
-    </w:p>
-    <w:p>
-      <w:pPr>
-        <w:pStyle w:val="ListParagraph"/>
-        <w:numPr>
-          <w:ilvl w:val="0"/>
-          <w:numId w:val="21"/>
-        </w:numPr>
-        <w:rPr>
-          <w:rFonts w:ascii="Calibri" w:hAnsi="Calibri" w:cs="Calibri"/>
-          <w:color w:val="000000"/>
-          <w:sz w:val="24"/>
-          <w:szCs w:val="24"/>
-        </w:rPr>
-      </w:pPr>
-      <w:r>
-        <w:rPr>
-          <w:rFonts w:ascii="Calibri" w:hAnsi="Calibri" w:cs="Calibri"/>
-          <w:color w:val="000000"/>
-          <w:sz w:val="24"/>
-          <w:szCs w:val="24"/>
-        </w:rPr>
-        <w:t xml:space="preserve">Implemented Web Crawler with </w:t>
-      </w:r>
-      <w:proofErr w:type="spellStart"/>
-      <w:r>
-        <w:rPr>
-          <w:rFonts w:ascii="Calibri" w:hAnsi="Calibri" w:cs="Calibri"/>
-          <w:color w:val="000000"/>
-          <w:sz w:val="24"/>
-          <w:szCs w:val="24"/>
-        </w:rPr>
-        <w:t>scrapy</w:t>
-      </w:r>
-      <w:proofErr w:type="spellEnd"/>
-      <w:r>
-        <w:rPr>
-          <w:rFonts w:ascii="Calibri" w:hAnsi="Calibri" w:cs="Calibri"/>
-          <w:color w:val="000000"/>
-          <w:sz w:val="24"/>
-          <w:szCs w:val="24"/>
-        </w:rPr>
-        <w:t xml:space="preserve"> framework in python and scheduled the recrawl with </w:t>
+        <w:t xml:space="preserve">Implemented Web Crawler with scrapy framework in python and scheduled the recrawl with </w:t>
       </w:r>
       <w:proofErr w:type="spellStart"/>
       <w:r>
@@ -2658,9 +2630,9 @@
         </w:rPr>
         <w:t>Consulted the company on Customer Churn</w:t>
       </w:r>
-      <w:hyperlink r:id="rId11"/>
-      <w:bookmarkStart w:id="1" w:name="overview"/>
-      <w:bookmarkEnd w:id="1"/>
+      <w:hyperlink r:id="rId14"/>
+      <w:bookmarkStart w:id="0" w:name="overview"/>
+      <w:bookmarkEnd w:id="0"/>
       <w:r>
         <w:rPr>
           <w:rFonts w:ascii="Calibri" w:eastAsiaTheme="majorEastAsia" w:hAnsi="Calibri" w:cs="Calibri"/>
@@ -3532,7 +3504,7 @@
           <w:lang w:val="en-IN" w:eastAsia="en-IN"/>
         </w:rPr>
       </w:pPr>
-      <w:hyperlink r:id="rId12"/>
+      <w:hyperlink r:id="rId15"/>
       <w:r>
         <w:t xml:space="preserve">  </w:t>
       </w:r>
@@ -3546,7 +3518,7 @@
             <wp:extent cx="2383155" cy="1345915"/>
             <wp:effectExtent l="0" t="0" r="0" b="6985"/>
             <wp:docPr id="6" name="Picture">
-              <a:hlinkClick xmlns:a="http://schemas.openxmlformats.org/drawingml/2006/main" r:id="rId13"/>
+              <a:hlinkClick xmlns:a="http://schemas.openxmlformats.org/drawingml/2006/main" r:id="rId16"/>
             </wp:docPr>
             <wp:cNvGraphicFramePr/>
             <a:graphic xmlns:a="http://schemas.openxmlformats.org/drawingml/2006/main">
@@ -3559,7 +3531,7 @@
                     </pic:cNvPicPr>
                   </pic:nvPicPr>
                   <pic:blipFill>
-                    <a:blip r:embed="rId14"/>
+                    <a:blip r:embed="rId17"/>
                     <a:stretch>
                       <a:fillRect/>
                     </a:stretch>
@@ -3588,7 +3560,7 @@
       <w:r>
         <w:t xml:space="preserve">        </w:t>
       </w:r>
-      <w:hyperlink r:id="rId15">
+      <w:hyperlink r:id="rId18">
         <w:r>
           <w:rPr>
             <w:noProof/>
@@ -3599,7 +3571,7 @@
               <wp:extent cx="2444656" cy="1391692"/>
               <wp:effectExtent l="0" t="0" r="0" b="0"/>
               <wp:docPr id="7" name="Picture" descr="cosmos" title="Weather App">
-                <a:hlinkClick xmlns:a="http://schemas.openxmlformats.org/drawingml/2006/main" r:id="rId11"/>
+                <a:hlinkClick xmlns:a="http://schemas.openxmlformats.org/drawingml/2006/main" r:id="rId14"/>
               </wp:docPr>
               <wp:cNvGraphicFramePr/>
               <a:graphic xmlns:a="http://schemas.openxmlformats.org/drawingml/2006/main">
@@ -3612,7 +3584,7 @@
                       </pic:cNvPicPr>
                     </pic:nvPicPr>
                     <pic:blipFill>
-                      <a:blip r:embed="rId16"/>
+                      <a:blip r:embed="rId19"/>
                       <a:stretch>
                         <a:fillRect/>
                       </a:stretch>
@@ -3730,7 +3702,7 @@
                     <pic:cNvPicPr/>
                   </pic:nvPicPr>
                   <pic:blipFill>
-                    <a:blip r:embed="rId17"/>
+                    <a:blip r:embed="rId20"/>
                     <a:stretch>
                       <a:fillRect/>
                     </a:stretch>
@@ -3827,7 +3799,7 @@
       <w:pPr>
         <w:ind w:left="360"/>
       </w:pPr>
-      <w:hyperlink r:id="rId18" w:history="1">
+      <w:hyperlink r:id="rId21" w:history="1">
         <w:r>
           <w:rPr>
             <w:rStyle w:val="Hyperlink"/>
@@ -3840,7 +3812,7 @@
       <w:pPr>
         <w:ind w:left="360"/>
       </w:pPr>
-      <w:hyperlink r:id="rId19" w:history="1">
+      <w:hyperlink r:id="rId22" w:history="1">
         <w:r>
           <w:rPr>
             <w:rStyle w:val="Hyperlink"/>
@@ -4037,7 +4009,7 @@
                     <pic:cNvPicPr/>
                   </pic:nvPicPr>
                   <pic:blipFill>
-                    <a:blip r:embed="rId20"/>
+                    <a:blip r:embed="rId23"/>
                     <a:stretch>
                       <a:fillRect/>
                     </a:stretch>
@@ -4532,6 +4504,12 @@
           <w:b/>
         </w:rPr>
         <w:sectPr>
+          <w:headerReference w:type="even" r:id="rId24"/>
+          <w:headerReference w:type="default" r:id="rId25"/>
+          <w:footerReference w:type="even" r:id="rId26"/>
+          <w:footerReference w:type="default" r:id="rId27"/>
+          <w:headerReference w:type="first" r:id="rId28"/>
+          <w:footerReference w:type="first" r:id="rId29"/>
           <w:type w:val="continuous"/>
           <w:pgSz w:w="11906" w:h="16838"/>
           <w:pgMar w:top="1440" w:right="1440" w:bottom="1440" w:left="1440" w:header="708" w:footer="708" w:gutter="0"/>
@@ -4597,7 +4575,7 @@
                     </pic:cNvPicPr>
                   </pic:nvPicPr>
                   <pic:blipFill>
-                    <a:blip r:embed="rId21">
+                    <a:blip r:embed="rId30">
                       <a:extLst>
                         <a:ext uri="{28A0092B-C50C-407E-A947-70E740481C1C}">
                           <a14:useLocalDpi xmlns:a14="http://schemas.microsoft.com/office/drawing/2010/main" val="0"/>
@@ -4850,7 +4828,7 @@
       <w:r>
         <w:t xml:space="preserve">: </w:t>
       </w:r>
-      <w:hyperlink r:id="rId22" w:history="1">
+      <w:hyperlink r:id="rId31" w:history="1">
         <w:r>
           <w:rPr>
             <w:rStyle w:val="Hyperlink"/>
@@ -4867,7 +4845,7 @@
       <w:r>
         <w:t xml:space="preserve"> </w:t>
       </w:r>
-      <w:hyperlink r:id="rId23" w:history="1">
+      <w:hyperlink r:id="rId32" w:history="1">
         <w:r>
           <w:rPr>
             <w:rStyle w:val="Hyperlink"/>
@@ -5172,14 +5150,7 @@
           <w:sz w:val="20"/>
           <w:szCs w:val="20"/>
         </w:rPr>
-        <w:t xml:space="preserve"> Peak in December 2020</w:t>
-      </w:r>
-      <w:r>
-        <w:rPr>
-          <w:sz w:val="20"/>
-          <w:szCs w:val="20"/>
-        </w:rPr>
-        <w:t>.</w:t>
+        <w:t xml:space="preserve"> Peak in December 2020.</w:t>
       </w:r>
     </w:p>
     <w:p>
@@ -5236,7 +5207,7 @@
 </file>
 
 <file path=word/endnotes.xml><?xml version="1.0" encoding="utf-8"?>
-<w:endnotes xmlns:wpc="http://schemas.microsoft.com/office/word/2010/wordprocessingCanvas" xmlns:cx="http://schemas.microsoft.com/office/drawing/2014/chartex" xmlns:cx1="http://schemas.microsoft.com/office/drawing/2015/9/8/chartex" xmlns:cx2="http://schemas.microsoft.com/office/drawing/2015/10/21/chartex" xmlns:cx3="http://schemas.microsoft.com/office/drawing/2016/5/9/chartex" xmlns:cx4="http://schemas.microsoft.com/office/drawing/2016/5/10/chartex" xmlns:cx5="http://schemas.microsoft.com/office/drawing/2016/5/11/chartex" xmlns:cx6="http://schemas.microsoft.com/office/drawing/2016/5/12/chartex" xmlns:cx7="http://schemas.microsoft.com/office/drawing/2016/5/13/chartex" xmlns:cx8="http://schemas.microsoft.com/office/drawing/2016/5/14/chartex" xmlns:mc="http://schemas.openxmlformats.org/markup-compatibility/2006" xmlns:aink="http://schemas.microsoft.com/office/drawing/2016/ink" xmlns:am3d="http://schemas.microsoft.com/office/drawing/2017/model3d" xmlns:o="urn:schemas-microsoft-com:office:office" xmlns:r="http://schemas.openxmlformats.org/officeDocument/2006/relationships" xmlns:m="http://schemas.openxmlformats.org/officeDocument/2006/math" xmlns:v="urn:schemas-microsoft-com:vml" xmlns:wp14="http://schemas.microsoft.com/office/word/2010/wordprocessingDrawing" xmlns:wp="http://schemas.openxmlformats.org/drawingml/2006/wordprocessingDrawing" xmlns:w10="urn:schemas-microsoft-com:office:word" xmlns:w="http://schemas.openxmlformats.org/wordprocessingml/2006/main" xmlns:w14="http://schemas.microsoft.com/office/word/2010/wordml" xmlns:w15="http://schemas.microsoft.com/office/word/2012/wordml" xmlns:w16cid="http://schemas.microsoft.com/office/word/2016/wordml/cid" xmlns:w16se="http://schemas.microsoft.com/office/word/2015/wordml/symex" xmlns:wpg="http://schemas.microsoft.com/office/word/2010/wordprocessingGroup" xmlns:wpi="http://schemas.microsoft.com/office/word/2010/wordprocessingInk" xmlns:wne="http://schemas.microsoft.com/office/word/2006/wordml" xmlns:wps="http://schemas.microsoft.com/office/word/2010/wordprocessingShape" mc:Ignorable="w14 w15 w16se w16cid wp14">
+<w:endnotes xmlns:wpc="http://schemas.microsoft.com/office/word/2010/wordprocessingCanvas" xmlns:cx="http://schemas.microsoft.com/office/drawing/2014/chartex" xmlns:cx1="http://schemas.microsoft.com/office/drawing/2015/9/8/chartex" xmlns:cx2="http://schemas.microsoft.com/office/drawing/2015/10/21/chartex" xmlns:cx3="http://schemas.microsoft.com/office/drawing/2016/5/9/chartex" xmlns:cx4="http://schemas.microsoft.com/office/drawing/2016/5/10/chartex" xmlns:cx5="http://schemas.microsoft.com/office/drawing/2016/5/11/chartex" xmlns:cx6="http://schemas.microsoft.com/office/drawing/2016/5/12/chartex" xmlns:cx7="http://schemas.microsoft.com/office/drawing/2016/5/13/chartex" xmlns:cx8="http://schemas.microsoft.com/office/drawing/2016/5/14/chartex" xmlns:mc="http://schemas.openxmlformats.org/markup-compatibility/2006" xmlns:aink="http://schemas.microsoft.com/office/drawing/2016/ink" xmlns:am3d="http://schemas.microsoft.com/office/drawing/2017/model3d" xmlns:o="urn:schemas-microsoft-com:office:office" xmlns:r="http://schemas.openxmlformats.org/officeDocument/2006/relationships" xmlns:m="http://schemas.openxmlformats.org/officeDocument/2006/math" xmlns:v="urn:schemas-microsoft-com:vml" xmlns:wp14="http://schemas.microsoft.com/office/word/2010/wordprocessingDrawing" xmlns:wp="http://schemas.openxmlformats.org/drawingml/2006/wordprocessingDrawing" xmlns:w10="urn:schemas-microsoft-com:office:word" xmlns:w="http://schemas.openxmlformats.org/wordprocessingml/2006/main" xmlns:w14="http://schemas.microsoft.com/office/word/2010/wordml" xmlns:w15="http://schemas.microsoft.com/office/word/2012/wordml" xmlns:w16cex="http://schemas.microsoft.com/office/word/2018/wordml/cex" xmlns:w16cid="http://schemas.microsoft.com/office/word/2016/wordml/cid" xmlns:w16="http://schemas.microsoft.com/office/word/2018/wordml" xmlns:w16sdtdh="http://schemas.microsoft.com/office/word/2020/wordml/sdtdatahash" xmlns:w16se="http://schemas.microsoft.com/office/word/2015/wordml/symex" xmlns:wpg="http://schemas.microsoft.com/office/word/2010/wordprocessingGroup" xmlns:wpi="http://schemas.microsoft.com/office/word/2010/wordprocessingInk" xmlns:wne="http://schemas.microsoft.com/office/word/2006/wordml" xmlns:wps="http://schemas.microsoft.com/office/word/2010/wordprocessingShape" mc:Ignorable="w14 w15 w16se w16cid w16 w16cex w16sdtdh wp14">
   <w:endnote w:type="separator" w:id="-1">
     <w:p>
       <w:pPr>
@@ -5260,8 +5231,38 @@
 </w:endnotes>
 </file>
 
+<file path=word/footer1.xml><?xml version="1.0" encoding="utf-8"?>
+<w:ftr xmlns:wpc="http://schemas.microsoft.com/office/word/2010/wordprocessingCanvas" xmlns:cx="http://schemas.microsoft.com/office/drawing/2014/chartex" xmlns:cx1="http://schemas.microsoft.com/office/drawing/2015/9/8/chartex" xmlns:cx2="http://schemas.microsoft.com/office/drawing/2015/10/21/chartex" xmlns:cx3="http://schemas.microsoft.com/office/drawing/2016/5/9/chartex" xmlns:cx4="http://schemas.microsoft.com/office/drawing/2016/5/10/chartex" xmlns:cx5="http://schemas.microsoft.com/office/drawing/2016/5/11/chartex" xmlns:cx6="http://schemas.microsoft.com/office/drawing/2016/5/12/chartex" xmlns:cx7="http://schemas.microsoft.com/office/drawing/2016/5/13/chartex" xmlns:cx8="http://schemas.microsoft.com/office/drawing/2016/5/14/chartex" xmlns:mc="http://schemas.openxmlformats.org/markup-compatibility/2006" xmlns:aink="http://schemas.microsoft.com/office/drawing/2016/ink" xmlns:am3d="http://schemas.microsoft.com/office/drawing/2017/model3d" xmlns:o="urn:schemas-microsoft-com:office:office" xmlns:r="http://schemas.openxmlformats.org/officeDocument/2006/relationships" xmlns:m="http://schemas.openxmlformats.org/officeDocument/2006/math" xmlns:v="urn:schemas-microsoft-com:vml" xmlns:wp14="http://schemas.microsoft.com/office/word/2010/wordprocessingDrawing" xmlns:wp="http://schemas.openxmlformats.org/drawingml/2006/wordprocessingDrawing" xmlns:w10="urn:schemas-microsoft-com:office:word" xmlns:w="http://schemas.openxmlformats.org/wordprocessingml/2006/main" xmlns:w14="http://schemas.microsoft.com/office/word/2010/wordml" xmlns:w15="http://schemas.microsoft.com/office/word/2012/wordml" xmlns:w16cex="http://schemas.microsoft.com/office/word/2018/wordml/cex" xmlns:w16cid="http://schemas.microsoft.com/office/word/2016/wordml/cid" xmlns:w16="http://schemas.microsoft.com/office/word/2018/wordml" xmlns:w16sdtdh="http://schemas.microsoft.com/office/word/2020/wordml/sdtdatahash" xmlns:w16se="http://schemas.microsoft.com/office/word/2015/wordml/symex" xmlns:wpg="http://schemas.microsoft.com/office/word/2010/wordprocessingGroup" xmlns:wpi="http://schemas.microsoft.com/office/word/2010/wordprocessingInk" xmlns:wne="http://schemas.microsoft.com/office/word/2006/wordml" xmlns:wps="http://schemas.microsoft.com/office/word/2010/wordprocessingShape" mc:Ignorable="w14 w15 w16se w16cid w16 w16cex w16sdtdh wp14">
+  <w:p>
+    <w:pPr>
+      <w:pStyle w:val="Footer"/>
+    </w:pPr>
+  </w:p>
+</w:ftr>
+</file>
+
+<file path=word/footer2.xml><?xml version="1.0" encoding="utf-8"?>
+<w:ftr xmlns:wpc="http://schemas.microsoft.com/office/word/2010/wordprocessingCanvas" xmlns:cx="http://schemas.microsoft.com/office/drawing/2014/chartex" xmlns:cx1="http://schemas.microsoft.com/office/drawing/2015/9/8/chartex" xmlns:cx2="http://schemas.microsoft.com/office/drawing/2015/10/21/chartex" xmlns:cx3="http://schemas.microsoft.com/office/drawing/2016/5/9/chartex" xmlns:cx4="http://schemas.microsoft.com/office/drawing/2016/5/10/chartex" xmlns:cx5="http://schemas.microsoft.com/office/drawing/2016/5/11/chartex" xmlns:cx6="http://schemas.microsoft.com/office/drawing/2016/5/12/chartex" xmlns:cx7="http://schemas.microsoft.com/office/drawing/2016/5/13/chartex" xmlns:cx8="http://schemas.microsoft.com/office/drawing/2016/5/14/chartex" xmlns:mc="http://schemas.openxmlformats.org/markup-compatibility/2006" xmlns:aink="http://schemas.microsoft.com/office/drawing/2016/ink" xmlns:am3d="http://schemas.microsoft.com/office/drawing/2017/model3d" xmlns:o="urn:schemas-microsoft-com:office:office" xmlns:r="http://schemas.openxmlformats.org/officeDocument/2006/relationships" xmlns:m="http://schemas.openxmlformats.org/officeDocument/2006/math" xmlns:v="urn:schemas-microsoft-com:vml" xmlns:wp14="http://schemas.microsoft.com/office/word/2010/wordprocessingDrawing" xmlns:wp="http://schemas.openxmlformats.org/drawingml/2006/wordprocessingDrawing" xmlns:w10="urn:schemas-microsoft-com:office:word" xmlns:w="http://schemas.openxmlformats.org/wordprocessingml/2006/main" xmlns:w14="http://schemas.microsoft.com/office/word/2010/wordml" xmlns:w15="http://schemas.microsoft.com/office/word/2012/wordml" xmlns:w16cex="http://schemas.microsoft.com/office/word/2018/wordml/cex" xmlns:w16cid="http://schemas.microsoft.com/office/word/2016/wordml/cid" xmlns:w16="http://schemas.microsoft.com/office/word/2018/wordml" xmlns:w16sdtdh="http://schemas.microsoft.com/office/word/2020/wordml/sdtdatahash" xmlns:w16se="http://schemas.microsoft.com/office/word/2015/wordml/symex" xmlns:wpg="http://schemas.microsoft.com/office/word/2010/wordprocessingGroup" xmlns:wpi="http://schemas.microsoft.com/office/word/2010/wordprocessingInk" xmlns:wne="http://schemas.microsoft.com/office/word/2006/wordml" xmlns:wps="http://schemas.microsoft.com/office/word/2010/wordprocessingShape" mc:Ignorable="w14 w15 w16se w16cid w16 w16cex w16sdtdh wp14">
+  <w:p>
+    <w:pPr>
+      <w:pStyle w:val="Footer"/>
+    </w:pPr>
+  </w:p>
+</w:ftr>
+</file>
+
+<file path=word/footer3.xml><?xml version="1.0" encoding="utf-8"?>
+<w:ftr xmlns:wpc="http://schemas.microsoft.com/office/word/2010/wordprocessingCanvas" xmlns:cx="http://schemas.microsoft.com/office/drawing/2014/chartex" xmlns:cx1="http://schemas.microsoft.com/office/drawing/2015/9/8/chartex" xmlns:cx2="http://schemas.microsoft.com/office/drawing/2015/10/21/chartex" xmlns:cx3="http://schemas.microsoft.com/office/drawing/2016/5/9/chartex" xmlns:cx4="http://schemas.microsoft.com/office/drawing/2016/5/10/chartex" xmlns:cx5="http://schemas.microsoft.com/office/drawing/2016/5/11/chartex" xmlns:cx6="http://schemas.microsoft.com/office/drawing/2016/5/12/chartex" xmlns:cx7="http://schemas.microsoft.com/office/drawing/2016/5/13/chartex" xmlns:cx8="http://schemas.microsoft.com/office/drawing/2016/5/14/chartex" xmlns:mc="http://schemas.openxmlformats.org/markup-compatibility/2006" xmlns:aink="http://schemas.microsoft.com/office/drawing/2016/ink" xmlns:am3d="http://schemas.microsoft.com/office/drawing/2017/model3d" xmlns:o="urn:schemas-microsoft-com:office:office" xmlns:r="http://schemas.openxmlformats.org/officeDocument/2006/relationships" xmlns:m="http://schemas.openxmlformats.org/officeDocument/2006/math" xmlns:v="urn:schemas-microsoft-com:vml" xmlns:wp14="http://schemas.microsoft.com/office/word/2010/wordprocessingDrawing" xmlns:wp="http://schemas.openxmlformats.org/drawingml/2006/wordprocessingDrawing" xmlns:w10="urn:schemas-microsoft-com:office:word" xmlns:w="http://schemas.openxmlformats.org/wordprocessingml/2006/main" xmlns:w14="http://schemas.microsoft.com/office/word/2010/wordml" xmlns:w15="http://schemas.microsoft.com/office/word/2012/wordml" xmlns:w16cex="http://schemas.microsoft.com/office/word/2018/wordml/cex" xmlns:w16cid="http://schemas.microsoft.com/office/word/2016/wordml/cid" xmlns:w16="http://schemas.microsoft.com/office/word/2018/wordml" xmlns:w16sdtdh="http://schemas.microsoft.com/office/word/2020/wordml/sdtdatahash" xmlns:w16se="http://schemas.microsoft.com/office/word/2015/wordml/symex" xmlns:wpg="http://schemas.microsoft.com/office/word/2010/wordprocessingGroup" xmlns:wpi="http://schemas.microsoft.com/office/word/2010/wordprocessingInk" xmlns:wne="http://schemas.microsoft.com/office/word/2006/wordml" xmlns:wps="http://schemas.microsoft.com/office/word/2010/wordprocessingShape" mc:Ignorable="w14 w15 w16se w16cid w16 w16cex w16sdtdh wp14">
+  <w:p>
+    <w:pPr>
+      <w:pStyle w:val="Footer"/>
+    </w:pPr>
+  </w:p>
+</w:ftr>
+</file>
+
 <file path=word/footnotes.xml><?xml version="1.0" encoding="utf-8"?>
-<w:footnotes xmlns:wpc="http://schemas.microsoft.com/office/word/2010/wordprocessingCanvas" xmlns:cx="http://schemas.microsoft.com/office/drawing/2014/chartex" xmlns:cx1="http://schemas.microsoft.com/office/drawing/2015/9/8/chartex" xmlns:cx2="http://schemas.microsoft.com/office/drawing/2015/10/21/chartex" xmlns:cx3="http://schemas.microsoft.com/office/drawing/2016/5/9/chartex" xmlns:cx4="http://schemas.microsoft.com/office/drawing/2016/5/10/chartex" xmlns:cx5="http://schemas.microsoft.com/office/drawing/2016/5/11/chartex" xmlns:cx6="http://schemas.microsoft.com/office/drawing/2016/5/12/chartex" xmlns:cx7="http://schemas.microsoft.com/office/drawing/2016/5/13/chartex" xmlns:cx8="http://schemas.microsoft.com/office/drawing/2016/5/14/chartex" xmlns:mc="http://schemas.openxmlformats.org/markup-compatibility/2006" xmlns:aink="http://schemas.microsoft.com/office/drawing/2016/ink" xmlns:am3d="http://schemas.microsoft.com/office/drawing/2017/model3d" xmlns:o="urn:schemas-microsoft-com:office:office" xmlns:r="http://schemas.openxmlformats.org/officeDocument/2006/relationships" xmlns:m="http://schemas.openxmlformats.org/officeDocument/2006/math" xmlns:v="urn:schemas-microsoft-com:vml" xmlns:wp14="http://schemas.microsoft.com/office/word/2010/wordprocessingDrawing" xmlns:wp="http://schemas.openxmlformats.org/drawingml/2006/wordprocessingDrawing" xmlns:w10="urn:schemas-microsoft-com:office:word" xmlns:w="http://schemas.openxmlformats.org/wordprocessingml/2006/main" xmlns:w14="http://schemas.microsoft.com/office/word/2010/wordml" xmlns:w15="http://schemas.microsoft.com/office/word/2012/wordml" xmlns:w16cid="http://schemas.microsoft.com/office/word/2016/wordml/cid" xmlns:w16se="http://schemas.microsoft.com/office/word/2015/wordml/symex" xmlns:wpg="http://schemas.microsoft.com/office/word/2010/wordprocessingGroup" xmlns:wpi="http://schemas.microsoft.com/office/word/2010/wordprocessingInk" xmlns:wne="http://schemas.microsoft.com/office/word/2006/wordml" xmlns:wps="http://schemas.microsoft.com/office/word/2010/wordprocessingShape" mc:Ignorable="w14 w15 w16se w16cid wp14">
+<w:footnotes xmlns:wpc="http://schemas.microsoft.com/office/word/2010/wordprocessingCanvas" xmlns:cx="http://schemas.microsoft.com/office/drawing/2014/chartex" xmlns:cx1="http://schemas.microsoft.com/office/drawing/2015/9/8/chartex" xmlns:cx2="http://schemas.microsoft.com/office/drawing/2015/10/21/chartex" xmlns:cx3="http://schemas.microsoft.com/office/drawing/2016/5/9/chartex" xmlns:cx4="http://schemas.microsoft.com/office/drawing/2016/5/10/chartex" xmlns:cx5="http://schemas.microsoft.com/office/drawing/2016/5/11/chartex" xmlns:cx6="http://schemas.microsoft.com/office/drawing/2016/5/12/chartex" xmlns:cx7="http://schemas.microsoft.com/office/drawing/2016/5/13/chartex" xmlns:cx8="http://schemas.microsoft.com/office/drawing/2016/5/14/chartex" xmlns:mc="http://schemas.openxmlformats.org/markup-compatibility/2006" xmlns:aink="http://schemas.microsoft.com/office/drawing/2016/ink" xmlns:am3d="http://schemas.microsoft.com/office/drawing/2017/model3d" xmlns:o="urn:schemas-microsoft-com:office:office" xmlns:r="http://schemas.openxmlformats.org/officeDocument/2006/relationships" xmlns:m="http://schemas.openxmlformats.org/officeDocument/2006/math" xmlns:v="urn:schemas-microsoft-com:vml" xmlns:wp14="http://schemas.microsoft.com/office/word/2010/wordprocessingDrawing" xmlns:wp="http://schemas.openxmlformats.org/drawingml/2006/wordprocessingDrawing" xmlns:w10="urn:schemas-microsoft-com:office:word" xmlns:w="http://schemas.openxmlformats.org/wordprocessingml/2006/main" xmlns:w14="http://schemas.microsoft.com/office/word/2010/wordml" xmlns:w15="http://schemas.microsoft.com/office/word/2012/wordml" xmlns:w16cex="http://schemas.microsoft.com/office/word/2018/wordml/cex" xmlns:w16cid="http://schemas.microsoft.com/office/word/2016/wordml/cid" xmlns:w16="http://schemas.microsoft.com/office/word/2018/wordml" xmlns:w16sdtdh="http://schemas.microsoft.com/office/word/2020/wordml/sdtdatahash" xmlns:w16se="http://schemas.microsoft.com/office/word/2015/wordml/symex" xmlns:wpg="http://schemas.microsoft.com/office/word/2010/wordprocessingGroup" xmlns:wpi="http://schemas.microsoft.com/office/word/2010/wordprocessingInk" xmlns:wne="http://schemas.microsoft.com/office/word/2006/wordml" xmlns:wps="http://schemas.microsoft.com/office/word/2010/wordprocessingShape" mc:Ignorable="w14 w15 w16se w16cid w16 w16cex w16sdtdh wp14">
   <w:footnote w:type="separator" w:id="-1">
     <w:p>
       <w:pPr>
@@ -5285,8 +5286,38 @@
 </w:footnotes>
 </file>
 
+<file path=word/header1.xml><?xml version="1.0" encoding="utf-8"?>
+<w:hdr xmlns:wpc="http://schemas.microsoft.com/office/word/2010/wordprocessingCanvas" xmlns:cx="http://schemas.microsoft.com/office/drawing/2014/chartex" xmlns:cx1="http://schemas.microsoft.com/office/drawing/2015/9/8/chartex" xmlns:cx2="http://schemas.microsoft.com/office/drawing/2015/10/21/chartex" xmlns:cx3="http://schemas.microsoft.com/office/drawing/2016/5/9/chartex" xmlns:cx4="http://schemas.microsoft.com/office/drawing/2016/5/10/chartex" xmlns:cx5="http://schemas.microsoft.com/office/drawing/2016/5/11/chartex" xmlns:cx6="http://schemas.microsoft.com/office/drawing/2016/5/12/chartex" xmlns:cx7="http://schemas.microsoft.com/office/drawing/2016/5/13/chartex" xmlns:cx8="http://schemas.microsoft.com/office/drawing/2016/5/14/chartex" xmlns:mc="http://schemas.openxmlformats.org/markup-compatibility/2006" xmlns:aink="http://schemas.microsoft.com/office/drawing/2016/ink" xmlns:am3d="http://schemas.microsoft.com/office/drawing/2017/model3d" xmlns:o="urn:schemas-microsoft-com:office:office" xmlns:r="http://schemas.openxmlformats.org/officeDocument/2006/relationships" xmlns:m="http://schemas.openxmlformats.org/officeDocument/2006/math" xmlns:v="urn:schemas-microsoft-com:vml" xmlns:wp14="http://schemas.microsoft.com/office/word/2010/wordprocessingDrawing" xmlns:wp="http://schemas.openxmlformats.org/drawingml/2006/wordprocessingDrawing" xmlns:w10="urn:schemas-microsoft-com:office:word" xmlns:w="http://schemas.openxmlformats.org/wordprocessingml/2006/main" xmlns:w14="http://schemas.microsoft.com/office/word/2010/wordml" xmlns:w15="http://schemas.microsoft.com/office/word/2012/wordml" xmlns:w16cex="http://schemas.microsoft.com/office/word/2018/wordml/cex" xmlns:w16cid="http://schemas.microsoft.com/office/word/2016/wordml/cid" xmlns:w16="http://schemas.microsoft.com/office/word/2018/wordml" xmlns:w16sdtdh="http://schemas.microsoft.com/office/word/2020/wordml/sdtdatahash" xmlns:w16se="http://schemas.microsoft.com/office/word/2015/wordml/symex" xmlns:wpg="http://schemas.microsoft.com/office/word/2010/wordprocessingGroup" xmlns:wpi="http://schemas.microsoft.com/office/word/2010/wordprocessingInk" xmlns:wne="http://schemas.microsoft.com/office/word/2006/wordml" xmlns:wps="http://schemas.microsoft.com/office/word/2010/wordprocessingShape" mc:Ignorable="w14 w15 w16se w16cid w16 w16cex w16sdtdh wp14">
+  <w:p>
+    <w:pPr>
+      <w:pStyle w:val="Header"/>
+    </w:pPr>
+  </w:p>
+</w:hdr>
+</file>
+
+<file path=word/header2.xml><?xml version="1.0" encoding="utf-8"?>
+<w:hdr xmlns:wpc="http://schemas.microsoft.com/office/word/2010/wordprocessingCanvas" xmlns:cx="http://schemas.microsoft.com/office/drawing/2014/chartex" xmlns:cx1="http://schemas.microsoft.com/office/drawing/2015/9/8/chartex" xmlns:cx2="http://schemas.microsoft.com/office/drawing/2015/10/21/chartex" xmlns:cx3="http://schemas.microsoft.com/office/drawing/2016/5/9/chartex" xmlns:cx4="http://schemas.microsoft.com/office/drawing/2016/5/10/chartex" xmlns:cx5="http://schemas.microsoft.com/office/drawing/2016/5/11/chartex" xmlns:cx6="http://schemas.microsoft.com/office/drawing/2016/5/12/chartex" xmlns:cx7="http://schemas.microsoft.com/office/drawing/2016/5/13/chartex" xmlns:cx8="http://schemas.microsoft.com/office/drawing/2016/5/14/chartex" xmlns:mc="http://schemas.openxmlformats.org/markup-compatibility/2006" xmlns:aink="http://schemas.microsoft.com/office/drawing/2016/ink" xmlns:am3d="http://schemas.microsoft.com/office/drawing/2017/model3d" xmlns:o="urn:schemas-microsoft-com:office:office" xmlns:r="http://schemas.openxmlformats.org/officeDocument/2006/relationships" xmlns:m="http://schemas.openxmlformats.org/officeDocument/2006/math" xmlns:v="urn:schemas-microsoft-com:vml" xmlns:wp14="http://schemas.microsoft.com/office/word/2010/wordprocessingDrawing" xmlns:wp="http://schemas.openxmlformats.org/drawingml/2006/wordprocessingDrawing" xmlns:w10="urn:schemas-microsoft-com:office:word" xmlns:w="http://schemas.openxmlformats.org/wordprocessingml/2006/main" xmlns:w14="http://schemas.microsoft.com/office/word/2010/wordml" xmlns:w15="http://schemas.microsoft.com/office/word/2012/wordml" xmlns:w16cex="http://schemas.microsoft.com/office/word/2018/wordml/cex" xmlns:w16cid="http://schemas.microsoft.com/office/word/2016/wordml/cid" xmlns:w16="http://schemas.microsoft.com/office/word/2018/wordml" xmlns:w16sdtdh="http://schemas.microsoft.com/office/word/2020/wordml/sdtdatahash" xmlns:w16se="http://schemas.microsoft.com/office/word/2015/wordml/symex" xmlns:wpg="http://schemas.microsoft.com/office/word/2010/wordprocessingGroup" xmlns:wpi="http://schemas.microsoft.com/office/word/2010/wordprocessingInk" xmlns:wne="http://schemas.microsoft.com/office/word/2006/wordml" xmlns:wps="http://schemas.microsoft.com/office/word/2010/wordprocessingShape" mc:Ignorable="w14 w15 w16se w16cid w16 w16cex w16sdtdh wp14">
+  <w:p>
+    <w:pPr>
+      <w:pStyle w:val="Header"/>
+    </w:pPr>
+  </w:p>
+</w:hdr>
+</file>
+
+<file path=word/header3.xml><?xml version="1.0" encoding="utf-8"?>
+<w:hdr xmlns:wpc="http://schemas.microsoft.com/office/word/2010/wordprocessingCanvas" xmlns:cx="http://schemas.microsoft.com/office/drawing/2014/chartex" xmlns:cx1="http://schemas.microsoft.com/office/drawing/2015/9/8/chartex" xmlns:cx2="http://schemas.microsoft.com/office/drawing/2015/10/21/chartex" xmlns:cx3="http://schemas.microsoft.com/office/drawing/2016/5/9/chartex" xmlns:cx4="http://schemas.microsoft.com/office/drawing/2016/5/10/chartex" xmlns:cx5="http://schemas.microsoft.com/office/drawing/2016/5/11/chartex" xmlns:cx6="http://schemas.microsoft.com/office/drawing/2016/5/12/chartex" xmlns:cx7="http://schemas.microsoft.com/office/drawing/2016/5/13/chartex" xmlns:cx8="http://schemas.microsoft.com/office/drawing/2016/5/14/chartex" xmlns:mc="http://schemas.openxmlformats.org/markup-compatibility/2006" xmlns:aink="http://schemas.microsoft.com/office/drawing/2016/ink" xmlns:am3d="http://schemas.microsoft.com/office/drawing/2017/model3d" xmlns:o="urn:schemas-microsoft-com:office:office" xmlns:r="http://schemas.openxmlformats.org/officeDocument/2006/relationships" xmlns:m="http://schemas.openxmlformats.org/officeDocument/2006/math" xmlns:v="urn:schemas-microsoft-com:vml" xmlns:wp14="http://schemas.microsoft.com/office/word/2010/wordprocessingDrawing" xmlns:wp="http://schemas.openxmlformats.org/drawingml/2006/wordprocessingDrawing" xmlns:w10="urn:schemas-microsoft-com:office:word" xmlns:w="http://schemas.openxmlformats.org/wordprocessingml/2006/main" xmlns:w14="http://schemas.microsoft.com/office/word/2010/wordml" xmlns:w15="http://schemas.microsoft.com/office/word/2012/wordml" xmlns:w16cex="http://schemas.microsoft.com/office/word/2018/wordml/cex" xmlns:w16cid="http://schemas.microsoft.com/office/word/2016/wordml/cid" xmlns:w16="http://schemas.microsoft.com/office/word/2018/wordml" xmlns:w16sdtdh="http://schemas.microsoft.com/office/word/2020/wordml/sdtdatahash" xmlns:w16se="http://schemas.microsoft.com/office/word/2015/wordml/symex" xmlns:wpg="http://schemas.microsoft.com/office/word/2010/wordprocessingGroup" xmlns:wpi="http://schemas.microsoft.com/office/word/2010/wordprocessingInk" xmlns:wne="http://schemas.microsoft.com/office/word/2006/wordml" xmlns:wps="http://schemas.microsoft.com/office/word/2010/wordprocessingShape" mc:Ignorable="w14 w15 w16se w16cid w16 w16cex w16sdtdh wp14">
+  <w:p>
+    <w:pPr>
+      <w:pStyle w:val="Header"/>
+    </w:pPr>
+  </w:p>
+</w:hdr>
+</file>
+
 <file path=word/numbering.xml><?xml version="1.0" encoding="utf-8"?>
-<w:numbering xmlns:wpc="http://schemas.microsoft.com/office/word/2010/wordprocessingCanvas" xmlns:cx="http://schemas.microsoft.com/office/drawing/2014/chartex" xmlns:cx1="http://schemas.microsoft.com/office/drawing/2015/9/8/chartex" xmlns:cx2="http://schemas.microsoft.com/office/drawing/2015/10/21/chartex" xmlns:cx3="http://schemas.microsoft.com/office/drawing/2016/5/9/chartex" xmlns:cx4="http://schemas.microsoft.com/office/drawing/2016/5/10/chartex" xmlns:cx5="http://schemas.microsoft.com/office/drawing/2016/5/11/chartex" xmlns:cx6="http://schemas.microsoft.com/office/drawing/2016/5/12/chartex" xmlns:cx7="http://schemas.microsoft.com/office/drawing/2016/5/13/chartex" xmlns:cx8="http://schemas.microsoft.com/office/drawing/2016/5/14/chartex" xmlns:mc="http://schemas.openxmlformats.org/markup-compatibility/2006" xmlns:aink="http://schemas.microsoft.com/office/drawing/2016/ink" xmlns:am3d="http://schemas.microsoft.com/office/drawing/2017/model3d" xmlns:o="urn:schemas-microsoft-com:office:office" xmlns:r="http://schemas.openxmlformats.org/officeDocument/2006/relationships" xmlns:m="http://schemas.openxmlformats.org/officeDocument/2006/math" xmlns:v="urn:schemas-microsoft-com:vml" xmlns:wp14="http://schemas.microsoft.com/office/word/2010/wordprocessingDrawing" xmlns:wp="http://schemas.openxmlformats.org/drawingml/2006/wordprocessingDrawing" xmlns:w10="urn:schemas-microsoft-com:office:word" xmlns:w="http://schemas.openxmlformats.org/wordprocessingml/2006/main" xmlns:w14="http://schemas.microsoft.com/office/word/2010/wordml" xmlns:w15="http://schemas.microsoft.com/office/word/2012/wordml" xmlns:w16cid="http://schemas.microsoft.com/office/word/2016/wordml/cid" xmlns:w16se="http://schemas.microsoft.com/office/word/2015/wordml/symex" xmlns:wpg="http://schemas.microsoft.com/office/word/2010/wordprocessingGroup" xmlns:wpi="http://schemas.microsoft.com/office/word/2010/wordprocessingInk" xmlns:wne="http://schemas.microsoft.com/office/word/2006/wordml" xmlns:wps="http://schemas.microsoft.com/office/word/2010/wordprocessingShape" mc:Ignorable="w14 w15 w16se w16cid wp14">
+<w:numbering xmlns:wpc="http://schemas.microsoft.com/office/word/2010/wordprocessingCanvas" xmlns:cx="http://schemas.microsoft.com/office/drawing/2014/chartex" xmlns:cx1="http://schemas.microsoft.com/office/drawing/2015/9/8/chartex" xmlns:cx2="http://schemas.microsoft.com/office/drawing/2015/10/21/chartex" xmlns:cx3="http://schemas.microsoft.com/office/drawing/2016/5/9/chartex" xmlns:cx4="http://schemas.microsoft.com/office/drawing/2016/5/10/chartex" xmlns:cx5="http://schemas.microsoft.com/office/drawing/2016/5/11/chartex" xmlns:cx6="http://schemas.microsoft.com/office/drawing/2016/5/12/chartex" xmlns:cx7="http://schemas.microsoft.com/office/drawing/2016/5/13/chartex" xmlns:cx8="http://schemas.microsoft.com/office/drawing/2016/5/14/chartex" xmlns:mc="http://schemas.openxmlformats.org/markup-compatibility/2006" xmlns:aink="http://schemas.microsoft.com/office/drawing/2016/ink" xmlns:am3d="http://schemas.microsoft.com/office/drawing/2017/model3d" xmlns:o="urn:schemas-microsoft-com:office:office" xmlns:r="http://schemas.openxmlformats.org/officeDocument/2006/relationships" xmlns:m="http://schemas.openxmlformats.org/officeDocument/2006/math" xmlns:v="urn:schemas-microsoft-com:vml" xmlns:wp14="http://schemas.microsoft.com/office/word/2010/wordprocessingDrawing" xmlns:wp="http://schemas.openxmlformats.org/drawingml/2006/wordprocessingDrawing" xmlns:w10="urn:schemas-microsoft-com:office:word" xmlns:w="http://schemas.openxmlformats.org/wordprocessingml/2006/main" xmlns:w14="http://schemas.microsoft.com/office/word/2010/wordml" xmlns:w15="http://schemas.microsoft.com/office/word/2012/wordml" xmlns:w16cex="http://schemas.microsoft.com/office/word/2018/wordml/cex" xmlns:w16cid="http://schemas.microsoft.com/office/word/2016/wordml/cid" xmlns:w16="http://schemas.microsoft.com/office/word/2018/wordml" xmlns:w16sdtdh="http://schemas.microsoft.com/office/word/2020/wordml/sdtdatahash" xmlns:w16se="http://schemas.microsoft.com/office/word/2015/wordml/symex" xmlns:wpg="http://schemas.microsoft.com/office/word/2010/wordprocessingGroup" xmlns:wpi="http://schemas.microsoft.com/office/word/2010/wordprocessingInk" xmlns:wne="http://schemas.microsoft.com/office/word/2006/wordml" xmlns:wps="http://schemas.microsoft.com/office/word/2010/wordprocessingShape" mc:Ignorable="w14 w15 w16se w16cid w16 w16cex w16sdtdh wp14">
   <w:numPicBullet w:numPicBulletId="0">
     <w:pict>
       <v:shapetype id="_x0000_t75" coordsize="21600,21600" o:spt="75" o:preferrelative="t" path="m@4@5l@4@11@9@11@9@5xe" filled="f" stroked="f">
@@ -5308,7 +5339,7 @@
         <v:path o:extrusionok="f" gradientshapeok="t" o:connecttype="rect"/>
         <o:lock v:ext="edit" aspectratio="t"/>
       </v:shapetype>
-      <v:shape id="_x0000_i1081" type="#_x0000_t75" style="width:11.5pt;height:11.5pt" o:bullet="t">
+      <v:shape id="_x0000_i1071" type="#_x0000_t75" style="width:11.5pt;height:11.5pt" o:bullet="t">
         <v:imagedata r:id="rId1" o:title="mso23E7"/>
       </v:shape>
     </w:pict>
@@ -7775,7 +7806,7 @@
 </file>
 
 <file path=word/styles.xml><?xml version="1.0" encoding="utf-8"?>
-<w:styles xmlns:mc="http://schemas.openxmlformats.org/markup-compatibility/2006" xmlns:r="http://schemas.openxmlformats.org/officeDocument/2006/relationships" xmlns:w="http://schemas.openxmlformats.org/wordprocessingml/2006/main" xmlns:w14="http://schemas.microsoft.com/office/word/2010/wordml" xmlns:w15="http://schemas.microsoft.com/office/word/2012/wordml" xmlns:w16cid="http://schemas.microsoft.com/office/word/2016/wordml/cid" xmlns:w16se="http://schemas.microsoft.com/office/word/2015/wordml/symex" mc:Ignorable="w14 w15 w16se w16cid">
+<w:styles xmlns:mc="http://schemas.openxmlformats.org/markup-compatibility/2006" xmlns:r="http://schemas.openxmlformats.org/officeDocument/2006/relationships" xmlns:w="http://schemas.openxmlformats.org/wordprocessingml/2006/main" xmlns:w14="http://schemas.microsoft.com/office/word/2010/wordml" xmlns:w15="http://schemas.microsoft.com/office/word/2012/wordml" xmlns:w16cex="http://schemas.microsoft.com/office/word/2018/wordml/cex" xmlns:w16cid="http://schemas.microsoft.com/office/word/2016/wordml/cid" xmlns:w16="http://schemas.microsoft.com/office/word/2018/wordml" xmlns:w16sdtdh="http://schemas.microsoft.com/office/word/2020/wordml/sdtdatahash" xmlns:w16se="http://schemas.microsoft.com/office/word/2015/wordml/symex" mc:Ignorable="w14 w15 w16se w16cid w16 w16cex w16sdtdh">
   <w:docDefaults>
     <w:rPrDefault>
       <w:rPr>

</xml_diff>

<commit_message>
Added the cache system and removed the database entry while sending email
</commit_message>
<xml_diff>
--- a/docs/Resume.docx
+++ b/docs/Resume.docx
@@ -883,7 +883,7 @@
           <w:sz w:val="24"/>
           <w:szCs w:val="24"/>
         </w:rPr>
-        <w:t>7</w:t>
+        <w:t>9</w:t>
       </w:r>
       <w:r>
         <w:rPr>
@@ -1195,7 +1195,21 @@
         <w:rPr>
           <w:lang w:eastAsia="en-IN"/>
         </w:rPr>
-        <w:t xml:space="preserve">: Exposure in SQL, MySQL and PostgreSQL. </w:t>
+        <w:t xml:space="preserve">: Exposure in SQL, </w:t>
+      </w:r>
+      <w:proofErr w:type="gramStart"/>
+      <w:r>
+        <w:rPr>
+          <w:lang w:eastAsia="en-IN"/>
+        </w:rPr>
+        <w:t>MySQL</w:t>
+      </w:r>
+      <w:proofErr w:type="gramEnd"/>
+      <w:r>
+        <w:rPr>
+          <w:lang w:eastAsia="en-IN"/>
+        </w:rPr>
+        <w:t xml:space="preserve"> and PostgreSQL. </w:t>
       </w:r>
     </w:p>
     <w:p>
@@ -1482,15 +1496,11 @@
         <w:r>
           <w:rPr>
             <w:rStyle w:val="Hyperlink"/>
-            <w:lang w:eastAsia="en-IN"/>
           </w:rPr>
-          <w:t>http://jenkins.nirvikalpa-projects.com/</w:t>
+          <w:t>http://jenkins-applyjob.nirvikalpa-projects.com:8080/</w:t>
         </w:r>
       </w:hyperlink>
       <w:r>
-        <w:rPr>
-          <w:lang w:eastAsia="en-IN"/>
-        </w:rPr>
         <w:t xml:space="preserve"> </w:t>
       </w:r>
     </w:p>
@@ -1576,6 +1586,14 @@
     </w:p>
     <w:p>
       <w:pPr>
+        <w:pStyle w:val="BodyText"/>
+        <w:rPr>
+          <w:lang w:eastAsia="en-IN"/>
+        </w:rPr>
+      </w:pPr>
+    </w:p>
+    <w:p>
+      <w:pPr>
         <w:pStyle w:val="Heading3"/>
         <w:jc w:val="left"/>
         <w:rPr>
@@ -1590,6 +1608,133 @@
           <w:rStyle w:val="IntenseReference"/>
           <w:i w:val="0"/>
         </w:rPr>
+        <w:t>20</w:t>
+      </w:r>
+      <w:r>
+        <w:rPr>
+          <w:rStyle w:val="IntenseReference"/>
+          <w:i w:val="0"/>
+        </w:rPr>
+        <w:t>2</w:t>
+      </w:r>
+      <w:r>
+        <w:rPr>
+          <w:rStyle w:val="IntenseReference"/>
+          <w:i w:val="0"/>
+        </w:rPr>
+        <w:t>1/07</w:t>
+      </w:r>
+      <w:r>
+        <w:rPr>
+          <w:rStyle w:val="IntenseReference"/>
+          <w:i w:val="0"/>
+        </w:rPr>
+        <w:t xml:space="preserve"> TO PRESENT: </w:t>
+      </w:r>
+      <w:r>
+        <w:rPr>
+          <w:rStyle w:val="IntenseReference"/>
+          <w:i w:val="0"/>
+        </w:rPr>
+        <w:t>Accenture</w:t>
+      </w:r>
+      <w:r>
+        <w:rPr>
+          <w:rStyle w:val="IntenseReference"/>
+          <w:i w:val="0"/>
+        </w:rPr>
+        <w:t xml:space="preserve"> </w:t>
+      </w:r>
+    </w:p>
+    <w:p>
+      <w:pPr>
+        <w:pStyle w:val="BodyText"/>
+        <w:rPr>
+          <w:lang w:eastAsia="en-IN"/>
+        </w:rPr>
+      </w:pPr>
+    </w:p>
+    <w:p>
+      <w:pPr>
+        <w:pStyle w:val="BodyText"/>
+        <w:rPr>
+          <w:lang w:eastAsia="en-IN"/>
+        </w:rPr>
+      </w:pPr>
+    </w:p>
+    <w:p>
+      <w:pPr>
+        <w:pStyle w:val="BodyText"/>
+        <w:rPr>
+          <w:lang w:eastAsia="en-IN"/>
+        </w:rPr>
+      </w:pPr>
+    </w:p>
+    <w:p>
+      <w:pPr>
+        <w:pStyle w:val="BodyText"/>
+        <w:rPr>
+          <w:lang w:eastAsia="en-IN"/>
+        </w:rPr>
+      </w:pPr>
+    </w:p>
+    <w:p>
+      <w:pPr>
+        <w:pStyle w:val="BodyText"/>
+        <w:rPr>
+          <w:lang w:eastAsia="en-IN"/>
+        </w:rPr>
+      </w:pPr>
+    </w:p>
+    <w:p>
+      <w:pPr>
+        <w:pStyle w:val="BodyText"/>
+        <w:rPr>
+          <w:lang w:eastAsia="en-IN"/>
+        </w:rPr>
+      </w:pPr>
+    </w:p>
+    <w:p>
+      <w:pPr>
+        <w:pStyle w:val="BodyText"/>
+        <w:rPr>
+          <w:lang w:eastAsia="en-IN"/>
+        </w:rPr>
+      </w:pPr>
+    </w:p>
+    <w:p>
+      <w:pPr>
+        <w:pStyle w:val="BodyText"/>
+        <w:rPr>
+          <w:lang w:eastAsia="en-IN"/>
+        </w:rPr>
+      </w:pPr>
+    </w:p>
+    <w:p>
+      <w:pPr>
+        <w:pStyle w:val="BodyText"/>
+        <w:rPr>
+          <w:lang w:eastAsia="en-IN"/>
+        </w:rPr>
+      </w:pPr>
+    </w:p>
+    <w:p>
+      <w:pPr>
+        <w:pStyle w:val="Heading3"/>
+        <w:jc w:val="left"/>
+        <w:rPr>
+          <w:rFonts w:asciiTheme="minorHAnsi" w:eastAsiaTheme="minorEastAsia" w:hAnsiTheme="minorHAnsi" w:cstheme="minorBidi"/>
+          <w:b/>
+          <w:bCs/>
+          <w:iCs/>
+        </w:rPr>
+      </w:pPr>
+      <w:r>
+        <w:rPr>
+          <w:rStyle w:val="IntenseReference"/>
+          <w:i w:val="0"/>
+        </w:rPr>
+        <w:lastRenderedPageBreak/>
         <w:t>20</w:t>
       </w:r>
       <w:r>
@@ -1642,16 +1787,27 @@
           <w:sz w:val="24"/>
           <w:szCs w:val="24"/>
         </w:rPr>
-        <w:t>P</w:t>
-      </w:r>
-      <w:r>
-        <w:rPr>
-          <w:rFonts w:ascii="Calibri" w:hAnsi="Calibri" w:cs="Calibri"/>
-          <w:color w:val="000000"/>
-          <w:sz w:val="24"/>
-          <w:szCs w:val="24"/>
-        </w:rPr>
-        <w:t>lanned, designed and implemented automated framework which takes json template as an input and applies transformation on dataset to generate the report in json which finally feeds the predefined tableau dashboard.</w:t>
+        <w:t xml:space="preserve">Planned, </w:t>
+      </w:r>
+      <w:proofErr w:type="gramStart"/>
+      <w:r>
+        <w:rPr>
+          <w:rFonts w:ascii="Calibri" w:hAnsi="Calibri" w:cs="Calibri"/>
+          <w:color w:val="000000"/>
+          <w:sz w:val="24"/>
+          <w:szCs w:val="24"/>
+        </w:rPr>
+        <w:t>designed</w:t>
+      </w:r>
+      <w:proofErr w:type="gramEnd"/>
+      <w:r>
+        <w:rPr>
+          <w:rFonts w:ascii="Calibri" w:hAnsi="Calibri" w:cs="Calibri"/>
+          <w:color w:val="000000"/>
+          <w:sz w:val="24"/>
+          <w:szCs w:val="24"/>
+        </w:rPr>
+        <w:t xml:space="preserve"> and implemented automated framework which takes json template as an input and applies transformation on dataset to generate the report in json which finally feeds the predefined tableau dashboard.</w:t>
       </w:r>
     </w:p>
     <w:p>
@@ -1937,7 +2093,6 @@
           <w:rStyle w:val="IntenseReference"/>
           <w:i w:val="0"/>
         </w:rPr>
-        <w:lastRenderedPageBreak/>
         <w:t>2019/09</w:t>
       </w:r>
       <w:r>
@@ -2244,7 +2399,25 @@
           <w:color w:val="000000"/>
           <w:lang w:val="en-IN"/>
         </w:rPr>
-        <w:t xml:space="preserve">Complete Azure Automation including Scaling in and out for cost optimisation with Python. Aws automation using boto3 with Python. </w:t>
+        <w:t xml:space="preserve">Complete Azure Automation including Scaling in and out for cost optimisation with Python. </w:t>
+      </w:r>
+      <w:proofErr w:type="gramStart"/>
+      <w:r>
+        <w:rPr>
+          <w:rFonts w:ascii="Calibri" w:eastAsiaTheme="majorEastAsia" w:hAnsi="Calibri" w:cs="Calibri"/>
+          <w:color w:val="000000"/>
+          <w:lang w:val="en-IN"/>
+        </w:rPr>
+        <w:t>Aws</w:t>
+      </w:r>
+      <w:proofErr w:type="gramEnd"/>
+      <w:r>
+        <w:rPr>
+          <w:rFonts w:ascii="Calibri" w:eastAsiaTheme="majorEastAsia" w:hAnsi="Calibri" w:cs="Calibri"/>
+          <w:color w:val="000000"/>
+          <w:lang w:val="en-IN"/>
+        </w:rPr>
+        <w:t xml:space="preserve"> automation using boto3 with Python. </w:t>
       </w:r>
     </w:p>
     <w:p>
@@ -2576,6 +2749,22 @@
     </w:p>
     <w:p>
       <w:pPr>
+        <w:pStyle w:val="BodyText"/>
+        <w:rPr>
+          <w:lang w:val="en-US"/>
+        </w:rPr>
+      </w:pPr>
+    </w:p>
+    <w:p>
+      <w:pPr>
+        <w:pStyle w:val="BodyText"/>
+        <w:rPr>
+          <w:lang w:val="en-US"/>
+        </w:rPr>
+      </w:pPr>
+    </w:p>
+    <w:p>
+      <w:pPr>
         <w:pStyle w:val="Heading3"/>
         <w:jc w:val="left"/>
         <w:rPr>
@@ -2588,6 +2777,7 @@
           <w:rStyle w:val="IntenseReference"/>
           <w:i w:val="0"/>
         </w:rPr>
+        <w:lastRenderedPageBreak/>
         <w:t>2018</w:t>
       </w:r>
       <w:r>
@@ -2813,7 +3003,6 @@
           <w:rStyle w:val="IntenseReference"/>
           <w:i w:val="0"/>
         </w:rPr>
-        <w:lastRenderedPageBreak/>
         <w:t>201</w:t>
       </w:r>
       <w:r>
@@ -3285,749 +3474,6 @@
       </w:r>
       <w:r>
         <w:t>aligned with Client requirement.</w:t>
-      </w:r>
-    </w:p>
-    <w:p>
-      <w:pPr>
-        <w:pStyle w:val="Heading3"/>
-        <w:jc w:val="left"/>
-        <w:rPr>
-          <w:b/>
-        </w:rPr>
-      </w:pPr>
-      <w:r>
-        <w:rPr>
-          <w:b/>
-        </w:rPr>
-        <w:t>2009-2011</w:t>
-      </w:r>
-      <w:r>
-        <w:rPr>
-          <w:b/>
-        </w:rPr>
-        <w:t xml:space="preserve">: </w:t>
-      </w:r>
-      <w:r>
-        <w:rPr>
-          <w:rStyle w:val="IntenseReference"/>
-          <w:i w:val="0"/>
-        </w:rPr>
-        <w:t>Freelancer</w:t>
-      </w:r>
-    </w:p>
-    <w:p>
-      <w:pPr>
-        <w:pStyle w:val="ListParagraph"/>
-        <w:numPr>
-          <w:ilvl w:val="0"/>
-          <w:numId w:val="20"/>
-        </w:numPr>
-        <w:rPr>
-          <w:rStyle w:val="IntenseReference"/>
-          <w:rFonts w:asciiTheme="majorHAnsi" w:eastAsiaTheme="majorEastAsia" w:hAnsiTheme="majorHAnsi" w:cstheme="majorBidi"/>
-          <w:b w:val="0"/>
-          <w:bCs w:val="0"/>
-          <w:i w:val="0"/>
-          <w:iCs w:val="0"/>
-          <w:color w:val="auto"/>
-        </w:rPr>
-      </w:pPr>
-      <w:r>
-        <w:t>Worked as freelancer with Evelyn, Chegg India in the domain of academics writing.</w:t>
-      </w:r>
-      <w:r>
-        <w:t xml:space="preserve"> Worked with </w:t>
-      </w:r>
-      <w:r>
-        <w:t>as</w:t>
-      </w:r>
-      <w:r>
-        <w:t xml:space="preserve"> </w:t>
-      </w:r>
-      <w:r>
-        <w:t>f</w:t>
-      </w:r>
-      <w:r>
-        <w:t xml:space="preserve">reelancer </w:t>
-      </w:r>
-      <w:r>
-        <w:t>with</w:t>
-      </w:r>
-      <w:r>
-        <w:t xml:space="preserve"> Upwork in the domain of Analytics.</w:t>
-      </w:r>
-    </w:p>
-    <w:p>
-      <w:pPr>
-        <w:pStyle w:val="Heading3"/>
-        <w:jc w:val="left"/>
-        <w:rPr>
-          <w:rFonts w:asciiTheme="minorHAnsi" w:eastAsiaTheme="minorEastAsia" w:hAnsiTheme="minorHAnsi" w:cstheme="minorBidi"/>
-          <w:b/>
-          <w:bCs/>
-          <w:iCs/>
-        </w:rPr>
-      </w:pPr>
-      <w:r>
-        <w:rPr>
-          <w:rStyle w:val="IntenseReference"/>
-          <w:i w:val="0"/>
-        </w:rPr>
-        <w:t>click on the images to open the application</w:t>
-      </w:r>
-    </w:p>
-    <w:p>
-      <w:pPr>
-        <w:jc w:val="center"/>
-        <w:rPr>
-          <w:bCs/>
-          <w:caps/>
-          <w:color w:val="92D050"/>
-          <w:spacing w:val="20"/>
-          <w:sz w:val="24"/>
-          <w:szCs w:val="24"/>
-        </w:rPr>
-      </w:pPr>
-      <w:r>
-        <w:rPr>
-          <w:bCs/>
-          <w:caps/>
-          <w:color w:val="92D050"/>
-          <w:spacing w:val="20"/>
-          <w:sz w:val="24"/>
-          <w:szCs w:val="24"/>
-        </w:rPr>
-        <w:t>Developed Web Application in Shiny, R &amp; CSS</w:t>
-      </w:r>
-    </w:p>
-    <w:p>
-      <w:pPr>
-        <w:rPr>
-          <w:rFonts w:ascii="Calibri" w:hAnsi="Calibri" w:cs="Calibri"/>
-          <w:color w:val="000000"/>
-        </w:rPr>
-      </w:pPr>
-      <w:r>
-        <w:rPr>
-          <w:rFonts w:asciiTheme="minorHAnsi" w:eastAsiaTheme="minorHAnsi" w:hAnsiTheme="minorHAnsi" w:cstheme="minorBidi"/>
-          <w:noProof/>
-          <w:color w:val="375AAF" w:themeColor="accent4" w:themeShade="BF"/>
-          <w:sz w:val="24"/>
-          <w:szCs w:val="24"/>
-          <w:lang w:eastAsia="en-IN" w:bidi="hi-IN"/>
-        </w:rPr>
-        <w:t>Model App</w:t>
-      </w:r>
-      <w:r>
-        <w:rPr>
-          <w:rFonts w:asciiTheme="minorHAnsi" w:eastAsiaTheme="minorHAnsi" w:hAnsiTheme="minorHAnsi" w:cstheme="minorBidi"/>
-          <w:noProof/>
-          <w:color w:val="375AAF" w:themeColor="accent4" w:themeShade="BF"/>
-          <w:sz w:val="24"/>
-          <w:szCs w:val="24"/>
-          <w:lang w:eastAsia="en-IN" w:bidi="hi-IN"/>
-        </w:rPr>
-        <w:tab/>
-      </w:r>
-      <w:r>
-        <w:rPr>
-          <w:rFonts w:asciiTheme="minorHAnsi" w:eastAsiaTheme="minorHAnsi" w:hAnsiTheme="minorHAnsi" w:cstheme="minorBidi"/>
-          <w:noProof/>
-          <w:color w:val="375AAF" w:themeColor="accent4" w:themeShade="BF"/>
-          <w:sz w:val="24"/>
-          <w:szCs w:val="24"/>
-          <w:lang w:eastAsia="en-IN" w:bidi="hi-IN"/>
-        </w:rPr>
-        <w:tab/>
-      </w:r>
-      <w:r>
-        <w:rPr>
-          <w:rFonts w:asciiTheme="minorHAnsi" w:eastAsiaTheme="minorHAnsi" w:hAnsiTheme="minorHAnsi" w:cstheme="minorBidi"/>
-          <w:noProof/>
-          <w:color w:val="375AAF" w:themeColor="accent4" w:themeShade="BF"/>
-          <w:sz w:val="24"/>
-          <w:szCs w:val="24"/>
-          <w:lang w:eastAsia="en-IN" w:bidi="hi-IN"/>
-        </w:rPr>
-        <w:tab/>
-      </w:r>
-      <w:r>
-        <w:rPr>
-          <w:rFonts w:asciiTheme="minorHAnsi" w:eastAsiaTheme="minorHAnsi" w:hAnsiTheme="minorHAnsi" w:cstheme="minorBidi"/>
-          <w:noProof/>
-          <w:color w:val="375AAF" w:themeColor="accent4" w:themeShade="BF"/>
-          <w:sz w:val="24"/>
-          <w:szCs w:val="24"/>
-          <w:lang w:eastAsia="en-IN" w:bidi="hi-IN"/>
-        </w:rPr>
-        <w:tab/>
-      </w:r>
-      <w:r>
-        <w:rPr>
-          <w:rFonts w:asciiTheme="minorHAnsi" w:eastAsiaTheme="minorHAnsi" w:hAnsiTheme="minorHAnsi" w:cstheme="minorBidi"/>
-          <w:noProof/>
-          <w:color w:val="375AAF" w:themeColor="accent4" w:themeShade="BF"/>
-          <w:sz w:val="24"/>
-          <w:szCs w:val="24"/>
-          <w:lang w:eastAsia="en-IN" w:bidi="hi-IN"/>
-        </w:rPr>
-        <w:tab/>
-      </w:r>
-      <w:r>
-        <w:rPr>
-          <w:rFonts w:asciiTheme="minorHAnsi" w:eastAsiaTheme="minorHAnsi" w:hAnsiTheme="minorHAnsi" w:cstheme="minorBidi"/>
-          <w:noProof/>
-          <w:color w:val="00B050"/>
-          <w:sz w:val="24"/>
-          <w:szCs w:val="24"/>
-          <w:lang w:eastAsia="en-IN" w:bidi="hi-IN"/>
-        </w:rPr>
-        <w:t>Weather Application</w:t>
-      </w:r>
-      <w:r>
-        <w:rPr>
-          <w:rFonts w:asciiTheme="minorHAnsi" w:eastAsiaTheme="minorHAnsi" w:hAnsiTheme="minorHAnsi" w:cstheme="minorBidi"/>
-          <w:noProof/>
-          <w:color w:val="FF0000"/>
-          <w:sz w:val="24"/>
-          <w:szCs w:val="24"/>
-          <w:lang w:eastAsia="en-IN" w:bidi="hi-IN"/>
-        </w:rPr>
-        <w:t xml:space="preserve">                                    </w:t>
-      </w:r>
-    </w:p>
-    <w:p>
-      <w:pPr>
-        <w:pStyle w:val="FirstParagraph"/>
-        <w:rPr>
-          <w:noProof/>
-          <w:lang w:val="en-IN" w:eastAsia="en-IN"/>
-        </w:rPr>
-      </w:pPr>
-      <w:hyperlink r:id="rId15"/>
-      <w:r>
-        <w:t xml:space="preserve">  </w:t>
-      </w:r>
-      <w:r>
-        <w:rPr>
-          <w:noProof/>
-          <w:lang w:val="en-IN" w:eastAsia="en-IN" w:bidi="hi-IN"/>
-        </w:rPr>
-        <w:drawing>
-          <wp:inline distT="0" distB="0" distL="0" distR="0" wp14:anchorId="2C0C7942" wp14:editId="75949FA2">
-            <wp:extent cx="2383155" cy="1345915"/>
-            <wp:effectExtent l="0" t="0" r="0" b="6985"/>
-            <wp:docPr id="6" name="Picture">
-              <a:hlinkClick xmlns:a="http://schemas.openxmlformats.org/drawingml/2006/main" r:id="rId16"/>
-            </wp:docPr>
-            <wp:cNvGraphicFramePr/>
-            <a:graphic xmlns:a="http://schemas.openxmlformats.org/drawingml/2006/main">
-              <a:graphicData uri="http://schemas.openxmlformats.org/drawingml/2006/picture">
-                <pic:pic xmlns:pic="http://schemas.openxmlformats.org/drawingml/2006/picture">
-                  <pic:nvPicPr>
-                    <pic:cNvPr id="0" name="Picture" descr="Machine.jpg"/>
-                    <pic:cNvPicPr>
-                      <a:picLocks noChangeAspect="1" noChangeArrowheads="1"/>
-                    </pic:cNvPicPr>
-                  </pic:nvPicPr>
-                  <pic:blipFill>
-                    <a:blip r:embed="rId17"/>
-                    <a:stretch>
-                      <a:fillRect/>
-                    </a:stretch>
-                  </pic:blipFill>
-                  <pic:spPr bwMode="auto">
-                    <a:xfrm>
-                      <a:off x="0" y="0"/>
-                      <a:ext cx="2431287" cy="1373098"/>
-                    </a:xfrm>
-                    <a:prstGeom prst="rect">
-                      <a:avLst/>
-                    </a:prstGeom>
-                    <a:noFill/>
-                    <a:ln w="9525">
-                      <a:noFill/>
-                      <a:headEnd/>
-                      <a:tailEnd/>
-                    </a:ln>
-                  </pic:spPr>
-                </pic:pic>
-              </a:graphicData>
-            </a:graphic>
-          </wp:inline>
-        </w:drawing>
-      </w:r>
-      <w:r>
-        <w:t xml:space="preserve">        </w:t>
-      </w:r>
-      <w:hyperlink r:id="rId18">
-        <w:r>
-          <w:rPr>
-            <w:noProof/>
-            <w:lang w:val="en-IN" w:eastAsia="en-IN" w:bidi="hi-IN"/>
-          </w:rPr>
-          <w:drawing>
-            <wp:inline distT="0" distB="0" distL="0" distR="0" wp14:anchorId="61BCEEB4" wp14:editId="281E5C1D">
-              <wp:extent cx="2444656" cy="1391692"/>
-              <wp:effectExtent l="0" t="0" r="0" b="0"/>
-              <wp:docPr id="7" name="Picture" descr="cosmos" title="Weather App">
-                <a:hlinkClick xmlns:a="http://schemas.openxmlformats.org/drawingml/2006/main" r:id="rId14"/>
-              </wp:docPr>
-              <wp:cNvGraphicFramePr/>
-              <a:graphic xmlns:a="http://schemas.openxmlformats.org/drawingml/2006/main">
-                <a:graphicData uri="http://schemas.openxmlformats.org/drawingml/2006/picture">
-                  <pic:pic xmlns:pic="http://schemas.openxmlformats.org/drawingml/2006/picture">
-                    <pic:nvPicPr>
-                      <pic:cNvPr id="0" name="Picture" descr="weather.jpg"/>
-                      <pic:cNvPicPr>
-                        <a:picLocks noChangeAspect="1" noChangeArrowheads="1"/>
-                      </pic:cNvPicPr>
-                    </pic:nvPicPr>
-                    <pic:blipFill>
-                      <a:blip r:embed="rId19"/>
-                      <a:stretch>
-                        <a:fillRect/>
-                      </a:stretch>
-                    </pic:blipFill>
-                    <pic:spPr bwMode="auto">
-                      <a:xfrm>
-                        <a:off x="0" y="0"/>
-                        <a:ext cx="2505544" cy="1426354"/>
-                      </a:xfrm>
-                      <a:prstGeom prst="rect">
-                        <a:avLst/>
-                      </a:prstGeom>
-                      <a:noFill/>
-                      <a:ln w="9525">
-                        <a:noFill/>
-                        <a:headEnd/>
-                        <a:tailEnd/>
-                      </a:ln>
-                    </pic:spPr>
-                  </pic:pic>
-                </a:graphicData>
-              </a:graphic>
-            </wp:inline>
-          </w:drawing>
-        </w:r>
-      </w:hyperlink>
-    </w:p>
-    <w:p>
-      <w:pPr>
-        <w:ind w:left="360"/>
-        <w:rPr>
-          <w:noProof/>
-          <w:lang w:eastAsia="en-IN"/>
-        </w:rPr>
-      </w:pPr>
-    </w:p>
-    <w:p>
-      <w:pPr>
-        <w:ind w:left="360"/>
-        <w:rPr>
-          <w:noProof/>
-          <w:lang w:eastAsia="en-IN"/>
-        </w:rPr>
-      </w:pPr>
-    </w:p>
-    <w:p>
-      <w:pPr>
-        <w:ind w:left="360"/>
-        <w:rPr>
-          <w:noProof/>
-          <w:lang w:eastAsia="en-IN"/>
-        </w:rPr>
-      </w:pPr>
-    </w:p>
-    <w:p>
-      <w:pPr>
-        <w:ind w:left="360"/>
-        <w:rPr>
-          <w:noProof/>
-          <w:lang w:eastAsia="en-IN"/>
-        </w:rPr>
-      </w:pPr>
-    </w:p>
-    <w:p>
-      <w:pPr>
-        <w:ind w:left="360"/>
-        <w:rPr>
-          <w:noProof/>
-          <w:lang w:eastAsia="en-IN"/>
-        </w:rPr>
-      </w:pPr>
-    </w:p>
-    <w:p>
-      <w:pPr>
-        <w:ind w:left="360"/>
-        <w:rPr>
-          <w:noProof/>
-          <w:lang w:eastAsia="en-IN"/>
-        </w:rPr>
-      </w:pPr>
-    </w:p>
-    <w:p>
-      <w:pPr>
-        <w:ind w:left="360"/>
-        <w:rPr>
-          <w:noProof/>
-          <w:lang w:eastAsia="en-IN"/>
-        </w:rPr>
-      </w:pPr>
-    </w:p>
-    <w:p>
-      <w:pPr>
-        <w:ind w:left="360"/>
-        <w:rPr>
-          <w:noProof/>
-          <w:lang w:eastAsia="en-IN"/>
-        </w:rPr>
-      </w:pPr>
-      <w:r>
-        <w:rPr>
-          <w:noProof/>
-          <w:lang w:eastAsia="en-IN" w:bidi="hi-IN"/>
-        </w:rPr>
-        <w:drawing>
-          <wp:inline distT="0" distB="0" distL="0" distR="0" wp14:anchorId="3B9EB0DD" wp14:editId="799FAC69">
-            <wp:extent cx="5731510" cy="2541244"/>
-            <wp:effectExtent l="0" t="0" r="2540" b="0"/>
-            <wp:docPr id="1" name="Picture" descr="Skills" title="Skill WordCloud"/>
-            <wp:cNvGraphicFramePr/>
-            <a:graphic xmlns:a="http://schemas.openxmlformats.org/drawingml/2006/main">
-              <a:graphicData uri="http://schemas.openxmlformats.org/drawingml/2006/picture">
-                <pic:pic xmlns:pic="http://schemas.openxmlformats.org/drawingml/2006/picture">
-                  <pic:nvPicPr>
-                    <pic:cNvPr id="1" name="Picture" descr="Skills" title="Skill WordCloud"/>
-                    <pic:cNvPicPr/>
-                  </pic:nvPicPr>
-                  <pic:blipFill>
-                    <a:blip r:embed="rId20"/>
-                    <a:stretch>
-                      <a:fillRect/>
-                    </a:stretch>
-                  </pic:blipFill>
-                  <pic:spPr bwMode="auto">
-                    <a:xfrm>
-                      <a:off x="0" y="0"/>
-                      <a:ext cx="5731510" cy="2541244"/>
-                    </a:xfrm>
-                    <a:prstGeom prst="rect">
-                      <a:avLst/>
-                    </a:prstGeom>
-                    <a:noFill/>
-                    <a:ln w="9525">
-                      <a:noFill/>
-                      <a:headEnd/>
-                      <a:tailEnd/>
-                    </a:ln>
-                  </pic:spPr>
-                </pic:pic>
-              </a:graphicData>
-            </a:graphic>
-          </wp:inline>
-        </w:drawing>
-      </w:r>
-    </w:p>
-    <w:p>
-      <w:pPr>
-        <w:ind w:left="360"/>
-        <w:rPr>
-          <w:noProof/>
-          <w:lang w:eastAsia="en-IN"/>
-        </w:rPr>
-      </w:pPr>
-    </w:p>
-    <w:p>
-      <w:pPr>
-        <w:pStyle w:val="Heading3"/>
-        <w:jc w:val="left"/>
-        <w:rPr>
-          <w:b/>
-        </w:rPr>
-      </w:pPr>
-      <w:r>
-        <w:rPr>
-          <w:rFonts w:ascii="Calibri" w:eastAsia="Calibri" w:hAnsi="Calibri"/>
-          <w:b/>
-        </w:rPr>
-        <w:t xml:space="preserve">Personal </w:t>
-      </w:r>
-      <w:r>
-        <w:rPr>
-          <w:rFonts w:ascii="Calibri" w:eastAsia="Calibri" w:hAnsi="Calibri"/>
-          <w:b/>
-        </w:rPr>
-        <w:t>Projects</w:t>
-      </w:r>
-      <w:r>
-        <w:rPr>
-          <w:rFonts w:ascii="Calibri" w:eastAsia="Calibri" w:hAnsi="Calibri"/>
-          <w:b/>
-        </w:rPr>
-        <w:t xml:space="preserve"> (2017 &amp; 2018)</w:t>
-      </w:r>
-    </w:p>
-    <w:p>
-      <w:pPr>
-        <w:ind w:left="360"/>
-      </w:pPr>
-      <w:r>
-        <w:t xml:space="preserve">Below are the articles which were posted on Analytics Vidya &amp; R Codes. </w:t>
-      </w:r>
-      <w:r>
-        <w:t xml:space="preserve">Won two of the competition, </w:t>
-      </w:r>
-      <w:proofErr w:type="gramStart"/>
-      <w:r>
-        <w:t>Hackathon(</w:t>
-      </w:r>
-      <w:proofErr w:type="gramEnd"/>
-      <w:r>
-        <w:t xml:space="preserve">2018, Jan) and </w:t>
-      </w:r>
-      <w:proofErr w:type="spellStart"/>
-      <w:r>
-        <w:t>Blogathon</w:t>
-      </w:r>
-      <w:proofErr w:type="spellEnd"/>
-      <w:r>
-        <w:t xml:space="preserve"> (April, 2017).</w:t>
-      </w:r>
-    </w:p>
-    <w:p>
-      <w:pPr>
-        <w:ind w:left="360"/>
-      </w:pPr>
-      <w:hyperlink r:id="rId21" w:history="1">
-        <w:r>
-          <w:rPr>
-            <w:rStyle w:val="Hyperlink"/>
-          </w:rPr>
-          <w:t>Comparative Stock Analysis-Vol 1 (Analytics Vidya)</w:t>
-        </w:r>
-      </w:hyperlink>
-    </w:p>
-    <w:p>
-      <w:pPr>
-        <w:ind w:left="360"/>
-      </w:pPr>
-      <w:hyperlink r:id="rId22" w:history="1">
-        <w:r>
-          <w:rPr>
-            <w:rStyle w:val="Hyperlink"/>
-          </w:rPr>
-          <w:t>Comparative Stock Analysis-Vol2 (Analytics Vidya)</w:t>
-        </w:r>
-      </w:hyperlink>
-    </w:p>
-    <w:p>
-      <w:pPr>
-        <w:ind w:left="360"/>
-      </w:pPr>
-      <w:r>
-        <w:rPr>
-          <w:rFonts w:asciiTheme="minorHAnsi" w:eastAsiaTheme="minorHAnsi" w:hAnsiTheme="minorHAnsi" w:cstheme="minorBidi"/>
-          <w:noProof/>
-          <w:color w:val="375AAF" w:themeColor="accent4" w:themeShade="BF"/>
-          <w:sz w:val="24"/>
-          <w:szCs w:val="24"/>
-          <w:lang w:eastAsia="en-IN" w:bidi="hi-IN"/>
-        </w:rPr>
-        <w:t>Ensemble Model App</w:t>
-      </w:r>
-      <w:r>
-        <w:t>: Application involves almost automated predictive modelling using ensemble technique excluding the variable selection. It takes care of imputation, shows the correlogram, confusion matrix, and other statistical graph for the models. It can give you estimate that which model to use for the data quickly.</w:t>
-      </w:r>
-    </w:p>
-    <w:p>
-      <w:pPr>
-        <w:ind w:left="360"/>
-      </w:pPr>
-      <w:r>
-        <w:rPr>
-          <w:rFonts w:asciiTheme="minorHAnsi" w:eastAsiaTheme="minorHAnsi" w:hAnsiTheme="minorHAnsi" w:cstheme="minorBidi"/>
-          <w:noProof/>
-          <w:color w:val="375AAF" w:themeColor="accent4" w:themeShade="BF"/>
-          <w:sz w:val="24"/>
-          <w:szCs w:val="24"/>
-          <w:lang w:eastAsia="en-IN" w:bidi="hi-IN"/>
-        </w:rPr>
-        <w:t>Weather Application</w:t>
-      </w:r>
-      <w:r>
-        <w:t xml:space="preserve">: </w:t>
-      </w:r>
-      <w:r>
-        <w:t>It uses the open weather API and data from National Oceanic Atmospheric Administration (NOAA) to show the temperature records and other statistical analysis on past historical weather data. Special Thanks to the NOAA for making the data available in the public domain.</w:t>
-      </w:r>
-    </w:p>
-    <w:p>
-      <w:pPr>
-        <w:ind w:left="360"/>
-      </w:pPr>
-      <w:r>
-        <w:rPr>
-          <w:rFonts w:asciiTheme="minorHAnsi" w:eastAsiaTheme="minorHAnsi" w:hAnsiTheme="minorHAnsi" w:cstheme="minorBidi"/>
-          <w:noProof/>
-          <w:color w:val="375AAF" w:themeColor="accent4" w:themeShade="BF"/>
-          <w:sz w:val="24"/>
-          <w:szCs w:val="24"/>
-          <w:lang w:eastAsia="en-IN" w:bidi="hi-IN"/>
-        </w:rPr>
-        <w:t>Raspberry Pi (IOT</w:t>
-      </w:r>
-      <w:r>
-        <w:rPr>
-          <w:rFonts w:asciiTheme="minorHAnsi" w:eastAsiaTheme="minorHAnsi" w:hAnsiTheme="minorHAnsi" w:cstheme="minorBidi"/>
-          <w:noProof/>
-          <w:color w:val="375AAF" w:themeColor="accent4" w:themeShade="BF"/>
-          <w:sz w:val="24"/>
-          <w:szCs w:val="24"/>
-          <w:lang w:eastAsia="en-IN" w:bidi="hi-IN"/>
-        </w:rPr>
-        <w:t>) and</w:t>
-      </w:r>
-      <w:r>
-        <w:rPr>
-          <w:rFonts w:asciiTheme="minorHAnsi" w:eastAsiaTheme="minorHAnsi" w:hAnsiTheme="minorHAnsi" w:cstheme="minorBidi"/>
-          <w:noProof/>
-          <w:color w:val="375AAF" w:themeColor="accent4" w:themeShade="BF"/>
-          <w:sz w:val="24"/>
-          <w:szCs w:val="24"/>
-          <w:lang w:eastAsia="en-IN" w:bidi="hi-IN"/>
-        </w:rPr>
-        <w:t xml:space="preserve"> Robotics</w:t>
-      </w:r>
-      <w:r>
-        <w:t xml:space="preserve">: Made </w:t>
-      </w:r>
-      <w:proofErr w:type="gramStart"/>
-      <w:r>
-        <w:t>robot</w:t>
-      </w:r>
-      <w:r>
-        <w:t>(</w:t>
-      </w:r>
-      <w:proofErr w:type="gramEnd"/>
-      <w:r>
-        <w:t>motor car)</w:t>
-      </w:r>
-      <w:r>
-        <w:t xml:space="preserve"> with raspberry pi. It is deployed with temperature sensor, ultrasonic distance sensor and raspberry pi cam module. This robot can move wirelessly. The program to control the robot is written in python</w:t>
-      </w:r>
-      <w:r>
-        <w:t xml:space="preserve">. </w:t>
-      </w:r>
-      <w:r>
-        <w:t>Next move is to</w:t>
-      </w:r>
-      <w:r>
-        <w:t xml:space="preserve"> write function in python in order to make the car </w:t>
-      </w:r>
-      <w:proofErr w:type="spellStart"/>
-      <w:r>
-        <w:t>self driven</w:t>
-      </w:r>
-      <w:proofErr w:type="spellEnd"/>
-      <w:r>
-        <w:t>.</w:t>
-      </w:r>
-    </w:p>
-    <w:p>
-      <w:pPr>
-        <w:ind w:left="360"/>
-      </w:pPr>
-      <w:r>
-        <w:t xml:space="preserve">The Robot has ability to detect object and tell the distance. It also shows the temperature and humidity data. The robot is also deployed with cam module which enables it to control it wirelessly. </w:t>
-      </w:r>
-      <w:r>
-        <w:t>All functions are written in python.</w:t>
-      </w:r>
-    </w:p>
-    <w:p>
-      <w:pPr>
-        <w:ind w:left="360"/>
-      </w:pPr>
-    </w:p>
-    <w:p>
-      <w:pPr>
-        <w:pStyle w:val="Heading3"/>
-        <w:jc w:val="left"/>
-        <w:rPr>
-          <w:rFonts w:ascii="Calibri" w:eastAsia="Calibri" w:hAnsi="Calibri"/>
-          <w:b/>
-        </w:rPr>
-      </w:pPr>
-      <w:r>
-        <w:rPr>
-          <w:rFonts w:ascii="Calibri" w:eastAsia="Calibri" w:hAnsi="Calibri"/>
-          <w:b/>
-        </w:rPr>
-        <w:lastRenderedPageBreak/>
-        <w:t xml:space="preserve">Academics and Job </w:t>
-      </w:r>
-      <w:proofErr w:type="gramStart"/>
-      <w:r>
-        <w:rPr>
-          <w:rFonts w:ascii="Calibri" w:eastAsia="Calibri" w:hAnsi="Calibri"/>
-          <w:b/>
-        </w:rPr>
-        <w:t>Time Line</w:t>
-      </w:r>
-      <w:proofErr w:type="gramEnd"/>
-    </w:p>
-    <w:p>
-      <w:pPr>
-        <w:jc w:val="center"/>
-        <w:rPr>
-          <w:color w:val="92D050"/>
-          <w:sz w:val="28"/>
-          <w:szCs w:val="28"/>
-        </w:rPr>
-      </w:pPr>
-    </w:p>
-    <w:p>
-      <w:r>
-        <w:rPr>
-          <w:noProof/>
-          <w:lang w:eastAsia="en-IN" w:bidi="hi-IN"/>
-        </w:rPr>
-        <w:drawing>
-          <wp:inline distT="0" distB="0" distL="0" distR="0" wp14:anchorId="7B7F5966" wp14:editId="5F959809">
-            <wp:extent cx="5495925" cy="3211035"/>
-            <wp:effectExtent l="0" t="0" r="0" b="8890"/>
-            <wp:docPr id="8" name="Picture 8"/>
-            <wp:cNvGraphicFramePr>
-              <a:graphicFrameLocks xmlns:a="http://schemas.openxmlformats.org/drawingml/2006/main" noChangeAspect="1"/>
-            </wp:cNvGraphicFramePr>
-            <a:graphic xmlns:a="http://schemas.openxmlformats.org/drawingml/2006/main">
-              <a:graphicData uri="http://schemas.openxmlformats.org/drawingml/2006/picture">
-                <pic:pic xmlns:pic="http://schemas.openxmlformats.org/drawingml/2006/picture">
-                  <pic:nvPicPr>
-                    <pic:cNvPr id="1" name=""/>
-                    <pic:cNvPicPr/>
-                  </pic:nvPicPr>
-                  <pic:blipFill>
-                    <a:blip r:embed="rId23"/>
-                    <a:stretch>
-                      <a:fillRect/>
-                    </a:stretch>
-                  </pic:blipFill>
-                  <pic:spPr>
-                    <a:xfrm>
-                      <a:off x="0" y="0"/>
-                      <a:ext cx="5502865" cy="3215090"/>
-                    </a:xfrm>
-                    <a:prstGeom prst="rect">
-                      <a:avLst/>
-                    </a:prstGeom>
-                  </pic:spPr>
-                </pic:pic>
-              </a:graphicData>
-            </a:graphic>
-          </wp:inline>
-        </w:drawing>
       </w:r>
     </w:p>
     <w:p>
@@ -4393,6 +3839,7 @@
                 <w:color w:val="000000"/>
                 <w:lang w:eastAsia="en-IN"/>
               </w:rPr>
+              <w:lastRenderedPageBreak/>
               <w:t>2017/11 to 2018/06</w:t>
             </w:r>
           </w:p>
@@ -4449,54 +3896,6 @@
     </w:p>
     <w:p>
       <w:pPr>
-        <w:rPr>
-          <w:noProof/>
-          <w:lang w:eastAsia="en-IN"/>
-        </w:rPr>
-      </w:pPr>
-    </w:p>
-    <w:p>
-      <w:pPr>
-        <w:rPr>
-          <w:noProof/>
-          <w:lang w:eastAsia="en-IN"/>
-        </w:rPr>
-      </w:pPr>
-    </w:p>
-    <w:p>
-      <w:pPr>
-        <w:rPr>
-          <w:noProof/>
-          <w:lang w:eastAsia="en-IN"/>
-        </w:rPr>
-      </w:pPr>
-    </w:p>
-    <w:p>
-      <w:pPr>
-        <w:rPr>
-          <w:noProof/>
-          <w:lang w:eastAsia="en-IN"/>
-        </w:rPr>
-      </w:pPr>
-    </w:p>
-    <w:p>
-      <w:pPr>
-        <w:rPr>
-          <w:noProof/>
-          <w:lang w:eastAsia="en-IN"/>
-        </w:rPr>
-      </w:pPr>
-    </w:p>
-    <w:p>
-      <w:pPr>
-        <w:rPr>
-          <w:noProof/>
-          <w:lang w:eastAsia="en-IN"/>
-        </w:rPr>
-      </w:pPr>
-    </w:p>
-    <w:p>
-      <w:pPr>
         <w:pStyle w:val="Heading3"/>
         <w:jc w:val="left"/>
         <w:rPr>
@@ -4504,12 +3903,12 @@
           <w:b/>
         </w:rPr>
         <w:sectPr>
-          <w:headerReference w:type="even" r:id="rId24"/>
-          <w:headerReference w:type="default" r:id="rId25"/>
-          <w:footerReference w:type="even" r:id="rId26"/>
-          <w:footerReference w:type="default" r:id="rId27"/>
-          <w:headerReference w:type="first" r:id="rId28"/>
-          <w:footerReference w:type="first" r:id="rId29"/>
+          <w:headerReference w:type="even" r:id="rId15"/>
+          <w:headerReference w:type="default" r:id="rId16"/>
+          <w:footerReference w:type="even" r:id="rId17"/>
+          <w:footerReference w:type="default" r:id="rId18"/>
+          <w:headerReference w:type="first" r:id="rId19"/>
+          <w:footerReference w:type="first" r:id="rId20"/>
           <w:type w:val="continuous"/>
           <w:pgSz w:w="11906" w:h="16838"/>
           <w:pgMar w:top="1440" w:right="1440" w:bottom="1440" w:left="1440" w:header="708" w:footer="708" w:gutter="0"/>
@@ -4522,7 +3921,6 @@
           <w:rFonts w:ascii="Calibri" w:eastAsia="Calibri" w:hAnsi="Calibri"/>
           <w:b/>
         </w:rPr>
-        <w:lastRenderedPageBreak/>
         <w:t>Certificatio</w:t>
       </w:r>
       <w:r>
@@ -4552,66 +3950,6 @@
           <w:lang w:eastAsia="en-IN" w:bidi="hi-IN"/>
         </w:rPr>
       </w:pPr>
-      <w:r>
-        <w:rPr>
-          <w:noProof/>
-          <w:lang w:eastAsia="en-IN" w:bidi="hi-IN"/>
-        </w:rPr>
-        <w:drawing>
-          <wp:inline distT="0" distB="0" distL="0" distR="0" wp14:anchorId="46BF4486" wp14:editId="32B4A48B">
-            <wp:extent cx="4908550" cy="1745460"/>
-            <wp:effectExtent l="152400" t="152400" r="368300" b="369570"/>
-            <wp:docPr id="2" name="Picture 2"/>
-            <wp:cNvGraphicFramePr>
-              <a:graphicFrameLocks xmlns:a="http://schemas.openxmlformats.org/drawingml/2006/main" noChangeAspect="1"/>
-            </wp:cNvGraphicFramePr>
-            <a:graphic xmlns:a="http://schemas.openxmlformats.org/drawingml/2006/main">
-              <a:graphicData uri="http://schemas.openxmlformats.org/drawingml/2006/picture">
-                <pic:pic xmlns:pic="http://schemas.openxmlformats.org/drawingml/2006/picture">
-                  <pic:nvPicPr>
-                    <pic:cNvPr id="0" name="Picture 2"/>
-                    <pic:cNvPicPr>
-                      <a:picLocks noChangeAspect="1" noChangeArrowheads="1"/>
-                    </pic:cNvPicPr>
-                  </pic:nvPicPr>
-                  <pic:blipFill>
-                    <a:blip r:embed="rId30">
-                      <a:extLst>
-                        <a:ext uri="{28A0092B-C50C-407E-A947-70E740481C1C}">
-                          <a14:useLocalDpi xmlns:a14="http://schemas.microsoft.com/office/drawing/2010/main" val="0"/>
-                        </a:ext>
-                      </a:extLst>
-                    </a:blip>
-                    <a:srcRect/>
-                    <a:stretch>
-                      <a:fillRect/>
-                    </a:stretch>
-                  </pic:blipFill>
-                  <pic:spPr bwMode="auto">
-                    <a:xfrm>
-                      <a:off x="0" y="0"/>
-                      <a:ext cx="4962615" cy="1764685"/>
-                    </a:xfrm>
-                    <a:prstGeom prst="rect">
-                      <a:avLst/>
-                    </a:prstGeom>
-                    <a:ln>
-                      <a:noFill/>
-                    </a:ln>
-                    <a:effectLst>
-                      <a:outerShdw blurRad="292100" dist="139700" dir="2700000" algn="tl" rotWithShape="0">
-                        <a:srgbClr val="333333">
-                          <a:alpha val="65000"/>
-                        </a:srgbClr>
-                      </a:outerShdw>
-                    </a:effectLst>
-                  </pic:spPr>
-                </pic:pic>
-              </a:graphicData>
-            </a:graphic>
-          </wp:inline>
-        </w:drawing>
-      </w:r>
     </w:p>
     <w:p>
       <w:pPr>
@@ -4828,7 +4166,7 @@
       <w:r>
         <w:t xml:space="preserve">: </w:t>
       </w:r>
-      <w:hyperlink r:id="rId31" w:history="1">
+      <w:hyperlink r:id="rId21" w:history="1">
         <w:r>
           <w:rPr>
             <w:rStyle w:val="Hyperlink"/>
@@ -4845,7 +4183,7 @@
       <w:r>
         <w:t xml:space="preserve"> </w:t>
       </w:r>
-      <w:hyperlink r:id="rId32" w:history="1">
+      <w:hyperlink r:id="rId22" w:history="1">
         <w:r>
           <w:rPr>
             <w:rStyle w:val="Hyperlink"/>
@@ -5339,7 +4677,7 @@
         <v:path o:extrusionok="f" gradientshapeok="t" o:connecttype="rect"/>
         <o:lock v:ext="edit" aspectratio="t"/>
       </v:shapetype>
-      <v:shape id="_x0000_i1071" type="#_x0000_t75" style="width:11.5pt;height:11.5pt" o:bullet="t">
+      <v:shape id="_x0000_i1053" type="#_x0000_t75" style="width:11.65pt;height:11.65pt" o:bullet="t">
         <v:imagedata r:id="rId1" o:title="mso23E7"/>
       </v:shape>
     </w:pict>

</xml_diff>